<commit_message>
agrego un comentario que me olvide de la documentación
</commit_message>
<xml_diff>
--- a/documentación/DOCUMENTACIÓN DEL PROYECTO QUASAR.docx
+++ b/documentación/DOCUMENTACIÓN DEL PROYECTO QUASAR.docx
@@ -764,7 +764,39 @@
           <w:sz w:val="28"/>
           <w:szCs w:val="28"/>
         </w:rPr>
-        <w:t>Para acceder al servicio BACKEND se debe acceder al dominio en donde está deployado los servicios rest hechos con JAVA SPRINGBOOT.</w:t>
+        <w:t xml:space="preserve">Para acceder al servicio BACKEND se debe acceder al dominio en donde está </w:t>
+      </w:r>
+      <w:proofErr w:type="spellStart"/>
+      <w:r>
+        <w:rPr>
+          <w:sz w:val="28"/>
+          <w:szCs w:val="28"/>
+        </w:rPr>
+        <w:t>deployado</w:t>
+      </w:r>
+      <w:proofErr w:type="spellEnd"/>
+      <w:r>
+        <w:rPr>
+          <w:sz w:val="28"/>
+          <w:szCs w:val="28"/>
+        </w:rPr>
+        <w:t xml:space="preserve"> los servicios </w:t>
+      </w:r>
+      <w:proofErr w:type="spellStart"/>
+      <w:r>
+        <w:rPr>
+          <w:sz w:val="28"/>
+          <w:szCs w:val="28"/>
+        </w:rPr>
+        <w:t>rest</w:t>
+      </w:r>
+      <w:proofErr w:type="spellEnd"/>
+      <w:r>
+        <w:rPr>
+          <w:sz w:val="28"/>
+          <w:szCs w:val="28"/>
+        </w:rPr>
+        <w:t xml:space="preserve"> hechos con JAVA SPRINGBOOT.</w:t>
       </w:r>
     </w:p>
     <w:p>
@@ -870,6 +902,13 @@
           <w:sz w:val="28"/>
           <w:szCs w:val="28"/>
         </w:rPr>
+        <w:t xml:space="preserve">GET -&gt; </w:t>
+      </w:r>
+      <w:r>
+        <w:rPr>
+          <w:sz w:val="28"/>
+          <w:szCs w:val="28"/>
+        </w:rPr>
         <w:t>/</w:t>
       </w:r>
     </w:p>
@@ -899,6 +938,7 @@
         </w:rPr>
         <w:t xml:space="preserve">el </w:t>
       </w:r>
+      <w:proofErr w:type="spellStart"/>
       <w:r>
         <w:rPr>
           <w:sz w:val="28"/>
@@ -907,6 +947,7 @@
         </w:rPr>
         <w:t>string</w:t>
       </w:r>
+      <w:proofErr w:type="spellEnd"/>
       <w:r>
         <w:rPr>
           <w:sz w:val="28"/>
@@ -933,7 +974,23 @@
           <w:sz w:val="28"/>
           <w:szCs w:val="28"/>
         </w:rPr>
-        <w:t xml:space="preserve"> nada mas, solo está para poder visualizar si funciona el servidor</w:t>
+        <w:t xml:space="preserve"> nada </w:t>
+      </w:r>
+      <w:proofErr w:type="spellStart"/>
+      <w:r>
+        <w:rPr>
+          <w:sz w:val="28"/>
+          <w:szCs w:val="28"/>
+        </w:rPr>
+        <w:t>mas</w:t>
+      </w:r>
+      <w:proofErr w:type="spellEnd"/>
+      <w:r>
+        <w:rPr>
+          <w:sz w:val="28"/>
+          <w:szCs w:val="28"/>
+        </w:rPr>
+        <w:t>, solo está para poder visualizar si funciona el servidor</w:t>
       </w:r>
       <w:r>
         <w:rPr>
@@ -1017,6 +1074,7 @@
         </w:rPr>
         <w:t>s</w:t>
       </w:r>
+      <w:proofErr w:type="gramStart"/>
       <w:r>
         <w:rPr>
           <w:sz w:val="28"/>
@@ -1029,7 +1087,15 @@
           <w:sz w:val="28"/>
           <w:szCs w:val="28"/>
         </w:rPr>
-        <w:t>{nombre satélite}</w:t>
+        <w:t>{</w:t>
+      </w:r>
+      <w:proofErr w:type="gramEnd"/>
+      <w:r>
+        <w:rPr>
+          <w:sz w:val="28"/>
+          <w:szCs w:val="28"/>
+        </w:rPr>
+        <w:t>nombre satélite}</w:t>
       </w:r>
     </w:p>
     <w:p>
@@ -1049,7 +1115,55 @@
           <w:sz w:val="28"/>
           <w:szCs w:val="28"/>
         </w:rPr>
-        <w:t>Pasando por request body un json donde está la nueva posición (X, Y) y un nombre que está en el QUERYPARAM, entonces actualizará la posición del satélite</w:t>
+        <w:t xml:space="preserve">Pasando por </w:t>
+      </w:r>
+      <w:proofErr w:type="spellStart"/>
+      <w:r>
+        <w:rPr>
+          <w:sz w:val="28"/>
+          <w:szCs w:val="28"/>
+        </w:rPr>
+        <w:t>request</w:t>
+      </w:r>
+      <w:proofErr w:type="spellEnd"/>
+      <w:r>
+        <w:rPr>
+          <w:sz w:val="28"/>
+          <w:szCs w:val="28"/>
+        </w:rPr>
+        <w:t xml:space="preserve"> </w:t>
+      </w:r>
+      <w:proofErr w:type="spellStart"/>
+      <w:r>
+        <w:rPr>
+          <w:sz w:val="28"/>
+          <w:szCs w:val="28"/>
+        </w:rPr>
+        <w:t>body</w:t>
+      </w:r>
+      <w:proofErr w:type="spellEnd"/>
+      <w:r>
+        <w:rPr>
+          <w:sz w:val="28"/>
+          <w:szCs w:val="28"/>
+        </w:rPr>
+        <w:t xml:space="preserve"> un </w:t>
+      </w:r>
+      <w:proofErr w:type="spellStart"/>
+      <w:r>
+        <w:rPr>
+          <w:sz w:val="28"/>
+          <w:szCs w:val="28"/>
+        </w:rPr>
+        <w:t>json</w:t>
+      </w:r>
+      <w:proofErr w:type="spellEnd"/>
+      <w:r>
+        <w:rPr>
+          <w:sz w:val="28"/>
+          <w:szCs w:val="28"/>
+        </w:rPr>
+        <w:t xml:space="preserve"> donde está la nueva posición (X, Y) y un nombre que está en el QUERYPARAM, entonces actualizará la posición del satélite</w:t>
       </w:r>
     </w:p>
     <w:p>
@@ -1136,7 +1250,23 @@
           <w:sz w:val="28"/>
           <w:szCs w:val="28"/>
         </w:rPr>
-        <w:t>/topSecret/</w:t>
+        <w:t>/</w:t>
+      </w:r>
+      <w:proofErr w:type="spellStart"/>
+      <w:r>
+        <w:rPr>
+          <w:sz w:val="28"/>
+          <w:szCs w:val="28"/>
+        </w:rPr>
+        <w:t>topSecret</w:t>
+      </w:r>
+      <w:proofErr w:type="spellEnd"/>
+      <w:r>
+        <w:rPr>
+          <w:sz w:val="28"/>
+          <w:szCs w:val="28"/>
+        </w:rPr>
+        <w:t>/</w:t>
       </w:r>
     </w:p>
     <w:p>
@@ -1156,7 +1286,23 @@
           <w:sz w:val="28"/>
           <w:szCs w:val="28"/>
         </w:rPr>
-        <w:t>Pasando como petición de body un array de satélites con los siguientes datos cada una</w:t>
+        <w:t xml:space="preserve">Pasando como petición de </w:t>
+      </w:r>
+      <w:proofErr w:type="spellStart"/>
+      <w:r>
+        <w:rPr>
+          <w:sz w:val="28"/>
+          <w:szCs w:val="28"/>
+        </w:rPr>
+        <w:t>body</w:t>
+      </w:r>
+      <w:proofErr w:type="spellEnd"/>
+      <w:r>
+        <w:rPr>
+          <w:sz w:val="28"/>
+          <w:szCs w:val="28"/>
+        </w:rPr>
+        <w:t xml:space="preserve"> un array de satélites con los siguientes datos cada una</w:t>
       </w:r>
     </w:p>
     <w:p>
@@ -1171,12 +1317,30 @@
           <w:szCs w:val="28"/>
         </w:rPr>
       </w:pPr>
-      <w:r>
-        <w:rPr>
-          <w:sz w:val="28"/>
-          <w:szCs w:val="28"/>
-        </w:rPr>
-        <w:t>Name : Nombre del satélite</w:t>
+      <w:proofErr w:type="spellStart"/>
+      <w:proofErr w:type="gramStart"/>
+      <w:r>
+        <w:rPr>
+          <w:sz w:val="28"/>
+          <w:szCs w:val="28"/>
+        </w:rPr>
+        <w:t>Name</w:t>
+      </w:r>
+      <w:proofErr w:type="spellEnd"/>
+      <w:r>
+        <w:rPr>
+          <w:sz w:val="28"/>
+          <w:szCs w:val="28"/>
+        </w:rPr>
+        <w:t xml:space="preserve"> :</w:t>
+      </w:r>
+      <w:proofErr w:type="gramEnd"/>
+      <w:r>
+        <w:rPr>
+          <w:sz w:val="28"/>
+          <w:szCs w:val="28"/>
+        </w:rPr>
+        <w:t xml:space="preserve"> Nombre del satélite</w:t>
       </w:r>
     </w:p>
     <w:p>
@@ -1191,12 +1355,30 @@
           <w:szCs w:val="28"/>
         </w:rPr>
       </w:pPr>
-      <w:r>
-        <w:rPr>
-          <w:sz w:val="28"/>
-          <w:szCs w:val="28"/>
-        </w:rPr>
-        <w:t>Distance : Distancia de la nave contra el satélite anteriormente nombrado</w:t>
+      <w:proofErr w:type="spellStart"/>
+      <w:proofErr w:type="gramStart"/>
+      <w:r>
+        <w:rPr>
+          <w:sz w:val="28"/>
+          <w:szCs w:val="28"/>
+        </w:rPr>
+        <w:t>Distance</w:t>
+      </w:r>
+      <w:proofErr w:type="spellEnd"/>
+      <w:r>
+        <w:rPr>
+          <w:sz w:val="28"/>
+          <w:szCs w:val="28"/>
+        </w:rPr>
+        <w:t xml:space="preserve"> :</w:t>
+      </w:r>
+      <w:proofErr w:type="gramEnd"/>
+      <w:r>
+        <w:rPr>
+          <w:sz w:val="28"/>
+          <w:szCs w:val="28"/>
+        </w:rPr>
+        <w:t xml:space="preserve"> Distancia de la nave contra el satélite anteriormente nombrado</w:t>
       </w:r>
     </w:p>
     <w:p>
@@ -1211,12 +1393,30 @@
           <w:szCs w:val="28"/>
         </w:rPr>
       </w:pPr>
-      <w:r>
-        <w:rPr>
-          <w:sz w:val="28"/>
-          <w:szCs w:val="28"/>
-        </w:rPr>
-        <w:t>Message : Un array de palabras cargadas, de las cuales algunas están vacías ya que representa el desfasaje</w:t>
+      <w:proofErr w:type="spellStart"/>
+      <w:proofErr w:type="gramStart"/>
+      <w:r>
+        <w:rPr>
+          <w:sz w:val="28"/>
+          <w:szCs w:val="28"/>
+        </w:rPr>
+        <w:t>Message</w:t>
+      </w:r>
+      <w:proofErr w:type="spellEnd"/>
+      <w:r>
+        <w:rPr>
+          <w:sz w:val="28"/>
+          <w:szCs w:val="28"/>
+        </w:rPr>
+        <w:t xml:space="preserve"> :</w:t>
+      </w:r>
+      <w:proofErr w:type="gramEnd"/>
+      <w:r>
+        <w:rPr>
+          <w:sz w:val="28"/>
+          <w:szCs w:val="28"/>
+        </w:rPr>
+        <w:t xml:space="preserve"> Un array de palabras cargadas, de las cuales algunas están vacías ya que representa el desfasaje</w:t>
       </w:r>
     </w:p>
     <w:p>
@@ -1271,6 +1471,7 @@
           <w:szCs w:val="28"/>
         </w:rPr>
       </w:pPr>
+      <w:proofErr w:type="spellStart"/>
       <w:r>
         <w:rPr>
           <w:sz w:val="28"/>
@@ -1285,19 +1486,84 @@
         </w:rPr>
         <w:t>o</w:t>
       </w:r>
-      <w:r>
-        <w:rPr>
-          <w:sz w:val="28"/>
-          <w:szCs w:val="28"/>
-        </w:rPr>
-        <w:t xml:space="preserve"> y obtener mensaje original: Mergea todos los mensajes para ubicar el mensaje original cubriendo las palabras desfasadas. Sin embargo puede haber el error de que al terminar de mergearlo </w:t>
-      </w:r>
-      <w:r>
-        <w:rPr>
-          <w:sz w:val="28"/>
-          <w:szCs w:val="28"/>
-        </w:rPr>
-        <w:t>sigan habiendo palabras desafadas o bien, en la misma posición del mensaje hay diferentes palabras originando una excepción que no se pueda obtener el mensaje original</w:t>
+      <w:proofErr w:type="spellEnd"/>
+      <w:r>
+        <w:rPr>
+          <w:sz w:val="28"/>
+          <w:szCs w:val="28"/>
+        </w:rPr>
+        <w:t xml:space="preserve"> y obtener mensaje original: </w:t>
+      </w:r>
+      <w:proofErr w:type="spellStart"/>
+      <w:r>
+        <w:rPr>
+          <w:sz w:val="28"/>
+          <w:szCs w:val="28"/>
+        </w:rPr>
+        <w:t>Mergea</w:t>
+      </w:r>
+      <w:proofErr w:type="spellEnd"/>
+      <w:r>
+        <w:rPr>
+          <w:sz w:val="28"/>
+          <w:szCs w:val="28"/>
+        </w:rPr>
+        <w:t xml:space="preserve"> todos los mensajes para ubicar el mensaje original cubriendo las palabras desfasadas. Sin </w:t>
+      </w:r>
+      <w:proofErr w:type="gramStart"/>
+      <w:r>
+        <w:rPr>
+          <w:sz w:val="28"/>
+          <w:szCs w:val="28"/>
+        </w:rPr>
+        <w:t>embargo</w:t>
+      </w:r>
+      <w:proofErr w:type="gramEnd"/>
+      <w:r>
+        <w:rPr>
+          <w:sz w:val="28"/>
+          <w:szCs w:val="28"/>
+        </w:rPr>
+        <w:t xml:space="preserve"> puede haber el error de que al terminar de </w:t>
+      </w:r>
+      <w:proofErr w:type="spellStart"/>
+      <w:r>
+        <w:rPr>
+          <w:sz w:val="28"/>
+          <w:szCs w:val="28"/>
+        </w:rPr>
+        <w:t>mergearlo</w:t>
+      </w:r>
+      <w:proofErr w:type="spellEnd"/>
+      <w:r>
+        <w:rPr>
+          <w:sz w:val="28"/>
+          <w:szCs w:val="28"/>
+        </w:rPr>
+        <w:t xml:space="preserve"> </w:t>
+      </w:r>
+      <w:r>
+        <w:rPr>
+          <w:sz w:val="28"/>
+          <w:szCs w:val="28"/>
+        </w:rPr>
+        <w:t xml:space="preserve">sigan habiendo palabras </w:t>
+      </w:r>
+      <w:proofErr w:type="spellStart"/>
+      <w:r>
+        <w:rPr>
+          <w:sz w:val="28"/>
+          <w:szCs w:val="28"/>
+        </w:rPr>
+        <w:t>desafadas</w:t>
+      </w:r>
+      <w:proofErr w:type="spellEnd"/>
+      <w:r>
+        <w:rPr>
+          <w:sz w:val="28"/>
+          <w:szCs w:val="28"/>
+        </w:rPr>
+        <w:t xml:space="preserve"> o bien, en la misma posición del mensaje hay diferentes palabras originando una excepción que no se pueda obtener el mensaje original</w:t>
       </w:r>
     </w:p>
     <w:p>
@@ -1312,12 +1578,69 @@
           <w:szCs w:val="28"/>
         </w:rPr>
       </w:pPr>
-      <w:r>
-        <w:rPr>
-          <w:sz w:val="28"/>
-          <w:szCs w:val="28"/>
-        </w:rPr>
-        <w:t xml:space="preserve">Distance: Utilizando triangulación, con los datos de las distancias hacia los satélites y las posiciones de la misma, se obtendrá las coordenadas de los cuales para las 3 distnacias y coordendas, exista 1 punto en común entre </w:t>
+      <w:proofErr w:type="spellStart"/>
+      <w:r>
+        <w:rPr>
+          <w:sz w:val="28"/>
+          <w:szCs w:val="28"/>
+        </w:rPr>
+        <w:t>Distance</w:t>
+      </w:r>
+      <w:proofErr w:type="spellEnd"/>
+      <w:r>
+        <w:rPr>
+          <w:sz w:val="28"/>
+          <w:szCs w:val="28"/>
+        </w:rPr>
+        <w:t xml:space="preserve">: Utilizando triangulación, con los datos de las distancias hacia los satélites y las posiciones de </w:t>
+      </w:r>
+      <w:proofErr w:type="gramStart"/>
+      <w:r>
+        <w:rPr>
+          <w:sz w:val="28"/>
+          <w:szCs w:val="28"/>
+        </w:rPr>
+        <w:t>la misma</w:t>
+      </w:r>
+      <w:proofErr w:type="gramEnd"/>
+      <w:r>
+        <w:rPr>
+          <w:sz w:val="28"/>
+          <w:szCs w:val="28"/>
+        </w:rPr>
+        <w:t xml:space="preserve">, se obtendrá las coordenadas de los cuales para las 3 </w:t>
+      </w:r>
+      <w:proofErr w:type="spellStart"/>
+      <w:r>
+        <w:rPr>
+          <w:sz w:val="28"/>
+          <w:szCs w:val="28"/>
+        </w:rPr>
+        <w:t>distnacias</w:t>
+      </w:r>
+      <w:proofErr w:type="spellEnd"/>
+      <w:r>
+        <w:rPr>
+          <w:sz w:val="28"/>
+          <w:szCs w:val="28"/>
+        </w:rPr>
+        <w:t xml:space="preserve"> y </w:t>
+      </w:r>
+      <w:proofErr w:type="spellStart"/>
+      <w:r>
+        <w:rPr>
+          <w:sz w:val="28"/>
+          <w:szCs w:val="28"/>
+        </w:rPr>
+        <w:t>coordendas</w:t>
+      </w:r>
+      <w:proofErr w:type="spellEnd"/>
+      <w:r>
+        <w:rPr>
+          <w:sz w:val="28"/>
+          <w:szCs w:val="28"/>
+        </w:rPr>
+        <w:t xml:space="preserve">, exista 1 punto en común entre </w:t>
       </w:r>
       <w:r>
         <w:rPr>
@@ -1325,7 +1648,23 @@
           <w:szCs w:val="28"/>
         </w:rPr>
         <w:lastRenderedPageBreak/>
-        <w:t>los 3 que sería la posición de la nave. Sin embargo en caso de que no se logre dicho punto en común entonces devuelve una excepción.</w:t>
+        <w:t xml:space="preserve">los 3 que sería la posición de la nave. Sin </w:t>
+      </w:r>
+      <w:proofErr w:type="gramStart"/>
+      <w:r>
+        <w:rPr>
+          <w:sz w:val="28"/>
+          <w:szCs w:val="28"/>
+        </w:rPr>
+        <w:t>embargo</w:t>
+      </w:r>
+      <w:proofErr w:type="gramEnd"/>
+      <w:r>
+        <w:rPr>
+          <w:sz w:val="28"/>
+          <w:szCs w:val="28"/>
+        </w:rPr>
+        <w:t xml:space="preserve"> en caso de que no se logre dicho punto en común entonces devuelve una excepción.</w:t>
       </w:r>
     </w:p>
     <w:p>
@@ -1374,19 +1713,37 @@
         </w:rPr>
         <w:t>/</w:t>
       </w:r>
-      <w:r>
-        <w:rPr>
-          <w:sz w:val="28"/>
-          <w:szCs w:val="28"/>
-        </w:rPr>
-        <w:t>topsecret_split/</w:t>
-      </w:r>
-      <w:r>
-        <w:rPr>
-          <w:sz w:val="28"/>
-          <w:szCs w:val="28"/>
-        </w:rPr>
-        <w:t>{NOMBRE SATELITE}</w:t>
+      <w:proofErr w:type="spellStart"/>
+      <w:r>
+        <w:rPr>
+          <w:sz w:val="28"/>
+          <w:szCs w:val="28"/>
+        </w:rPr>
+        <w:t>topsecret_split</w:t>
+      </w:r>
+      <w:proofErr w:type="spellEnd"/>
+      <w:proofErr w:type="gramStart"/>
+      <w:r>
+        <w:rPr>
+          <w:sz w:val="28"/>
+          <w:szCs w:val="28"/>
+        </w:rPr>
+        <w:t>/</w:t>
+      </w:r>
+      <w:r>
+        <w:rPr>
+          <w:sz w:val="28"/>
+          <w:szCs w:val="28"/>
+        </w:rPr>
+        <w:t>{</w:t>
+      </w:r>
+      <w:proofErr w:type="gramEnd"/>
+      <w:r>
+        <w:rPr>
+          <w:sz w:val="28"/>
+          <w:szCs w:val="28"/>
+        </w:rPr>
+        <w:t>NOMBRE SATELITE}</w:t>
       </w:r>
     </w:p>
     <w:p>
@@ -1406,7 +1763,23 @@
           <w:sz w:val="28"/>
           <w:szCs w:val="28"/>
         </w:rPr>
-        <w:t>Pasando una petición de la distancia de la nave al satélite nombrado y un array de palabras con posibles desfasajes, debe actualizar en las instancias de listaTransmisiones dicha información</w:t>
+        <w:t xml:space="preserve">Pasando una petición de la distancia de la nave al satélite nombrado y un array de palabras con posibles desfasajes, debe actualizar en las instancias de </w:t>
+      </w:r>
+      <w:proofErr w:type="spellStart"/>
+      <w:r>
+        <w:rPr>
+          <w:sz w:val="28"/>
+          <w:szCs w:val="28"/>
+        </w:rPr>
+        <w:t>listaTransmisiones</w:t>
+      </w:r>
+      <w:proofErr w:type="spellEnd"/>
+      <w:r>
+        <w:rPr>
+          <w:sz w:val="28"/>
+          <w:szCs w:val="28"/>
+        </w:rPr>
+        <w:t xml:space="preserve"> dicha información</w:t>
       </w:r>
     </w:p>
     <w:p>
@@ -1426,7 +1799,23 @@
           <w:sz w:val="28"/>
           <w:szCs w:val="28"/>
         </w:rPr>
-        <w:t>Debe considerarse el nombre del satélite ya que si no existe dicho satélite, entonces sale excepción, lo mismo si la distancia no es numérica.</w:t>
+        <w:t xml:space="preserve">Debe considerarse el nombre del satélite </w:t>
+      </w:r>
+      <w:proofErr w:type="gramStart"/>
+      <w:r>
+        <w:rPr>
+          <w:sz w:val="28"/>
+          <w:szCs w:val="28"/>
+        </w:rPr>
+        <w:t>ya que</w:t>
+      </w:r>
+      <w:proofErr w:type="gramEnd"/>
+      <w:r>
+        <w:rPr>
+          <w:sz w:val="28"/>
+          <w:szCs w:val="28"/>
+        </w:rPr>
+        <w:t xml:space="preserve"> si no existe dicho satélite, entonces sale excepción, lo mismo si la distancia no es numérica.</w:t>
       </w:r>
     </w:p>
     <w:p>
@@ -1455,12 +1844,21 @@
         </w:rPr>
         <w:t>/</w:t>
       </w:r>
-      <w:r>
-        <w:rPr>
-          <w:sz w:val="28"/>
-          <w:szCs w:val="28"/>
-        </w:rPr>
-        <w:t>topsecret_split/</w:t>
+      <w:proofErr w:type="spellStart"/>
+      <w:r>
+        <w:rPr>
+          <w:sz w:val="28"/>
+          <w:szCs w:val="28"/>
+        </w:rPr>
+        <w:t>topsecret_split</w:t>
+      </w:r>
+      <w:proofErr w:type="spellEnd"/>
+      <w:r>
+        <w:rPr>
+          <w:sz w:val="28"/>
+          <w:szCs w:val="28"/>
+        </w:rPr>
+        <w:t>/</w:t>
       </w:r>
     </w:p>
     <w:p>
@@ -1529,12 +1927,21 @@
         </w:rPr>
         <w:t>/</w:t>
       </w:r>
-      <w:r>
-        <w:rPr>
-          <w:sz w:val="28"/>
-          <w:szCs w:val="28"/>
-        </w:rPr>
-        <w:t>topsecret_split/</w:t>
+      <w:proofErr w:type="spellStart"/>
+      <w:r>
+        <w:rPr>
+          <w:sz w:val="28"/>
+          <w:szCs w:val="28"/>
+        </w:rPr>
+        <w:t>topsecret_split</w:t>
+      </w:r>
+      <w:proofErr w:type="spellEnd"/>
+      <w:r>
+        <w:rPr>
+          <w:sz w:val="28"/>
+          <w:szCs w:val="28"/>
+        </w:rPr>
+        <w:t>/</w:t>
       </w:r>
     </w:p>
     <w:p>
@@ -1549,12 +1956,21 @@
           <w:szCs w:val="28"/>
         </w:rPr>
       </w:pPr>
-      <w:r>
-        <w:rPr>
-          <w:sz w:val="28"/>
-          <w:szCs w:val="28"/>
-        </w:rPr>
-        <w:t>Vacia la lista de transmisiones</w:t>
+      <w:proofErr w:type="spellStart"/>
+      <w:r>
+        <w:rPr>
+          <w:sz w:val="28"/>
+          <w:szCs w:val="28"/>
+        </w:rPr>
+        <w:t>Vacia</w:t>
+      </w:r>
+      <w:proofErr w:type="spellEnd"/>
+      <w:r>
+        <w:rPr>
+          <w:sz w:val="28"/>
+          <w:szCs w:val="28"/>
+        </w:rPr>
+        <w:t xml:space="preserve"> la lista de transmisiones</w:t>
       </w:r>
     </w:p>
     <w:p>
@@ -1574,7 +1990,23 @@
           <w:sz w:val="28"/>
           <w:szCs w:val="28"/>
         </w:rPr>
-        <w:t>GET -&gt; /topsecret_split/data</w:t>
+        <w:t>GET -&gt; /</w:t>
+      </w:r>
+      <w:proofErr w:type="spellStart"/>
+      <w:r>
+        <w:rPr>
+          <w:sz w:val="28"/>
+          <w:szCs w:val="28"/>
+        </w:rPr>
+        <w:t>topsecret_split</w:t>
+      </w:r>
+      <w:proofErr w:type="spellEnd"/>
+      <w:r>
+        <w:rPr>
+          <w:sz w:val="28"/>
+          <w:szCs w:val="28"/>
+        </w:rPr>
+        <w:t>/data</w:t>
       </w:r>
     </w:p>
     <w:p>
@@ -1617,7 +2049,23 @@
           <w:sz w:val="28"/>
           <w:szCs w:val="28"/>
         </w:rPr>
-        <w:t>Por otra parte se creó un cliente FRONT en angular 8 del cual consumirá los servicios de la APIREST y se tendrá el siguiente instructivo</w:t>
+        <w:t xml:space="preserve">Por otra </w:t>
+      </w:r>
+      <w:proofErr w:type="gramStart"/>
+      <w:r>
+        <w:rPr>
+          <w:sz w:val="28"/>
+          <w:szCs w:val="28"/>
+        </w:rPr>
+        <w:t>parte</w:t>
+      </w:r>
+      <w:proofErr w:type="gramEnd"/>
+      <w:r>
+        <w:rPr>
+          <w:sz w:val="28"/>
+          <w:szCs w:val="28"/>
+        </w:rPr>
+        <w:t xml:space="preserve"> se creó un cliente FRONT en angular 8 del cual consumirá los servicios de la APIREST y se tendrá el siguiente instructivo</w:t>
       </w:r>
     </w:p>
     <w:p>
@@ -1688,7 +2136,55 @@
           <w:sz w:val="28"/>
           <w:szCs w:val="28"/>
         </w:rPr>
-        <w:t xml:space="preserve">Para utilizar el front se requerirán en la carpeta  del front </w:t>
+        <w:t xml:space="preserve">Para utilizar el </w:t>
+      </w:r>
+      <w:proofErr w:type="spellStart"/>
+      <w:r>
+        <w:rPr>
+          <w:sz w:val="28"/>
+          <w:szCs w:val="28"/>
+        </w:rPr>
+        <w:t>front</w:t>
+      </w:r>
+      <w:proofErr w:type="spellEnd"/>
+      <w:r>
+        <w:rPr>
+          <w:sz w:val="28"/>
+          <w:szCs w:val="28"/>
+        </w:rPr>
+        <w:t xml:space="preserve"> se requerirán en la </w:t>
+      </w:r>
+      <w:proofErr w:type="gramStart"/>
+      <w:r>
+        <w:rPr>
+          <w:sz w:val="28"/>
+          <w:szCs w:val="28"/>
+        </w:rPr>
+        <w:t>carpeta  del</w:t>
+      </w:r>
+      <w:proofErr w:type="gramEnd"/>
+      <w:r>
+        <w:rPr>
+          <w:sz w:val="28"/>
+          <w:szCs w:val="28"/>
+        </w:rPr>
+        <w:t xml:space="preserve"> </w:t>
+      </w:r>
+      <w:proofErr w:type="spellStart"/>
+      <w:r>
+        <w:rPr>
+          <w:sz w:val="28"/>
+          <w:szCs w:val="28"/>
+        </w:rPr>
+        <w:t>front</w:t>
+      </w:r>
+      <w:proofErr w:type="spellEnd"/>
+      <w:r>
+        <w:rPr>
+          <w:sz w:val="28"/>
+          <w:szCs w:val="28"/>
+        </w:rPr>
+        <w:t xml:space="preserve"> </w:t>
       </w:r>
     </w:p>
     <w:p>
@@ -1713,6 +2209,7 @@
         </w:rPr>
         <w:t>/</w:t>
       </w:r>
+      <w:proofErr w:type="spellStart"/>
       <w:r>
         <w:rPr>
           <w:sz w:val="28"/>
@@ -1720,6 +2217,7 @@
         </w:rPr>
         <w:t>front</w:t>
       </w:r>
+      <w:proofErr w:type="spellEnd"/>
       <w:r>
         <w:rPr>
           <w:sz w:val="28"/>
@@ -1727,6 +2225,7 @@
         </w:rPr>
         <w:t>/</w:t>
       </w:r>
+      <w:proofErr w:type="spellStart"/>
       <w:r>
         <w:rPr>
           <w:sz w:val="28"/>
@@ -1734,6 +2233,7 @@
         </w:rPr>
         <w:t>frontQuasar</w:t>
       </w:r>
+      <w:proofErr w:type="spellEnd"/>
       <w:r>
         <w:rPr>
           <w:sz w:val="28"/>
@@ -1807,6 +2307,7 @@
         </w:rPr>
         <w:t>Angular CLI (</w:t>
       </w:r>
+      <w:proofErr w:type="spellStart"/>
       <w:r>
         <w:rPr>
           <w:rStyle w:val="pln"/>
@@ -1816,7 +2317,43 @@
           <w:szCs w:val="28"/>
           <w:shd w:val="clear" w:color="auto" w:fill="444444"/>
         </w:rPr>
-        <w:t xml:space="preserve">npm install </w:t>
+        <w:t>npm</w:t>
+      </w:r>
+      <w:proofErr w:type="spellEnd"/>
+      <w:r>
+        <w:rPr>
+          <w:rStyle w:val="pln"/>
+          <w:rFonts w:ascii="Courier New" w:hAnsi="Courier New" w:cs="Courier New"/>
+          <w:color w:val="17FF0B"/>
+          <w:sz w:val="28"/>
+          <w:szCs w:val="28"/>
+          <w:shd w:val="clear" w:color="auto" w:fill="444444"/>
+        </w:rPr>
+        <w:t xml:space="preserve"> </w:t>
+      </w:r>
+      <w:proofErr w:type="spellStart"/>
+      <w:r>
+        <w:rPr>
+          <w:rStyle w:val="pln"/>
+          <w:rFonts w:ascii="Courier New" w:hAnsi="Courier New" w:cs="Courier New"/>
+          <w:color w:val="17FF0B"/>
+          <w:sz w:val="28"/>
+          <w:szCs w:val="28"/>
+          <w:shd w:val="clear" w:color="auto" w:fill="444444"/>
+        </w:rPr>
+        <w:t>install</w:t>
+      </w:r>
+      <w:proofErr w:type="spellEnd"/>
+      <w:r>
+        <w:rPr>
+          <w:rStyle w:val="pln"/>
+          <w:rFonts w:ascii="Courier New" w:hAnsi="Courier New" w:cs="Courier New"/>
+          <w:color w:val="17FF0B"/>
+          <w:sz w:val="28"/>
+          <w:szCs w:val="28"/>
+          <w:shd w:val="clear" w:color="auto" w:fill="444444"/>
+        </w:rPr>
+        <w:t xml:space="preserve"> </w:t>
       </w:r>
       <w:r>
         <w:rPr>
@@ -1882,7 +2419,79 @@
           <w:szCs w:val="28"/>
           <w:shd w:val="clear" w:color="auto" w:fill="444444"/>
         </w:rPr>
-        <w:t>) (quitar el -g para que no sea global pero para que funcione debe hacerlo en la carpte del front)</w:t>
+        <w:t xml:space="preserve">) (quitar el -g para que no sea </w:t>
+      </w:r>
+      <w:proofErr w:type="gramStart"/>
+      <w:r>
+        <w:rPr>
+          <w:rStyle w:val="pln"/>
+          <w:rFonts w:ascii="Courier New" w:hAnsi="Courier New" w:cs="Courier New"/>
+          <w:color w:val="17FF0B"/>
+          <w:sz w:val="28"/>
+          <w:szCs w:val="28"/>
+          <w:shd w:val="clear" w:color="auto" w:fill="444444"/>
+        </w:rPr>
+        <w:t>global</w:t>
+      </w:r>
+      <w:proofErr w:type="gramEnd"/>
+      <w:r>
+        <w:rPr>
+          <w:rStyle w:val="pln"/>
+          <w:rFonts w:ascii="Courier New" w:hAnsi="Courier New" w:cs="Courier New"/>
+          <w:color w:val="17FF0B"/>
+          <w:sz w:val="28"/>
+          <w:szCs w:val="28"/>
+          <w:shd w:val="clear" w:color="auto" w:fill="444444"/>
+        </w:rPr>
+        <w:t xml:space="preserve"> pero para que funcione debe hacerlo en la </w:t>
+      </w:r>
+      <w:proofErr w:type="spellStart"/>
+      <w:r>
+        <w:rPr>
+          <w:rStyle w:val="pln"/>
+          <w:rFonts w:ascii="Courier New" w:hAnsi="Courier New" w:cs="Courier New"/>
+          <w:color w:val="17FF0B"/>
+          <w:sz w:val="28"/>
+          <w:szCs w:val="28"/>
+          <w:shd w:val="clear" w:color="auto" w:fill="444444"/>
+        </w:rPr>
+        <w:t>carpte</w:t>
+      </w:r>
+      <w:proofErr w:type="spellEnd"/>
+      <w:r>
+        <w:rPr>
+          <w:rStyle w:val="pln"/>
+          <w:rFonts w:ascii="Courier New" w:hAnsi="Courier New" w:cs="Courier New"/>
+          <w:color w:val="17FF0B"/>
+          <w:sz w:val="28"/>
+          <w:szCs w:val="28"/>
+          <w:shd w:val="clear" w:color="auto" w:fill="444444"/>
+        </w:rPr>
+        <w:t xml:space="preserve"> del </w:t>
+      </w:r>
+      <w:proofErr w:type="spellStart"/>
+      <w:r>
+        <w:rPr>
+          <w:rStyle w:val="pln"/>
+          <w:rFonts w:ascii="Courier New" w:hAnsi="Courier New" w:cs="Courier New"/>
+          <w:color w:val="17FF0B"/>
+          <w:sz w:val="28"/>
+          <w:szCs w:val="28"/>
+          <w:shd w:val="clear" w:color="auto" w:fill="444444"/>
+        </w:rPr>
+        <w:t>front</w:t>
+      </w:r>
+      <w:proofErr w:type="spellEnd"/>
+      <w:r>
+        <w:rPr>
+          <w:rStyle w:val="pln"/>
+          <w:rFonts w:ascii="Courier New" w:hAnsi="Courier New" w:cs="Courier New"/>
+          <w:color w:val="17FF0B"/>
+          <w:sz w:val="28"/>
+          <w:szCs w:val="28"/>
+          <w:shd w:val="clear" w:color="auto" w:fill="444444"/>
+        </w:rPr>
+        <w:t>)</w:t>
       </w:r>
     </w:p>
     <w:p>
@@ -1897,12 +2506,21 @@
           <w:szCs w:val="28"/>
         </w:rPr>
       </w:pPr>
-      <w:r>
-        <w:rPr>
-          <w:sz w:val="28"/>
-          <w:szCs w:val="28"/>
-        </w:rPr>
-        <w:t xml:space="preserve">Typescript </w:t>
+      <w:proofErr w:type="spellStart"/>
+      <w:r>
+        <w:rPr>
+          <w:sz w:val="28"/>
+          <w:szCs w:val="28"/>
+        </w:rPr>
+        <w:t>Typescript</w:t>
+      </w:r>
+      <w:proofErr w:type="spellEnd"/>
+      <w:r>
+        <w:rPr>
+          <w:sz w:val="28"/>
+          <w:szCs w:val="28"/>
+        </w:rPr>
+        <w:t xml:space="preserve"> </w:t>
       </w:r>
       <w:hyperlink r:id="rId9" w:history="1">
         <w:r>
@@ -1971,6 +2589,13 @@
           <w:szCs w:val="28"/>
         </w:rPr>
         <w:tab/>
+      </w:r>
+      <w:proofErr w:type="spellStart"/>
+      <w:r>
+        <w:rPr>
+          <w:sz w:val="28"/>
+          <w:szCs w:val="28"/>
+        </w:rPr>
         <w:t>n</w:t>
       </w:r>
       <w:r>
@@ -1981,8 +2606,53 @@
           <w:szCs w:val="28"/>
           <w:lang w:eastAsia="es-MX"/>
         </w:rPr>
-        <w:t>pm install bootstrap@next</w:t>
-      </w:r>
+        <w:t>pm</w:t>
+      </w:r>
+      <w:proofErr w:type="spellEnd"/>
+      <w:r>
+        <w:rPr>
+          <w:rFonts w:ascii="var(--bs-font-monospace)" w:eastAsia="Times New Roman" w:hAnsi="var(--bs-font-monospace)" w:cs="Courier New"/>
+          <w:color w:val="212529"/>
+          <w:sz w:val="28"/>
+          <w:szCs w:val="28"/>
+          <w:lang w:eastAsia="es-MX"/>
+        </w:rPr>
+        <w:t xml:space="preserve"> </w:t>
+      </w:r>
+      <w:proofErr w:type="spellStart"/>
+      <w:r>
+        <w:rPr>
+          <w:rFonts w:ascii="var(--bs-font-monospace)" w:eastAsia="Times New Roman" w:hAnsi="var(--bs-font-monospace)" w:cs="Courier New"/>
+          <w:color w:val="212529"/>
+          <w:sz w:val="28"/>
+          <w:szCs w:val="28"/>
+          <w:lang w:eastAsia="es-MX"/>
+        </w:rPr>
+        <w:t>install</w:t>
+      </w:r>
+      <w:proofErr w:type="spellEnd"/>
+      <w:r>
+        <w:rPr>
+          <w:rFonts w:ascii="var(--bs-font-monospace)" w:eastAsia="Times New Roman" w:hAnsi="var(--bs-font-monospace)" w:cs="Courier New"/>
+          <w:color w:val="212529"/>
+          <w:sz w:val="28"/>
+          <w:szCs w:val="28"/>
+          <w:lang w:eastAsia="es-MX"/>
+        </w:rPr>
+        <w:t xml:space="preserve"> </w:t>
+      </w:r>
+      <w:proofErr w:type="spellStart"/>
+      <w:r>
+        <w:rPr>
+          <w:rFonts w:ascii="var(--bs-font-monospace)" w:eastAsia="Times New Roman" w:hAnsi="var(--bs-font-monospace)" w:cs="Courier New"/>
+          <w:color w:val="212529"/>
+          <w:sz w:val="28"/>
+          <w:szCs w:val="28"/>
+          <w:lang w:eastAsia="es-MX"/>
+        </w:rPr>
+        <w:t>bootstrap@next</w:t>
+      </w:r>
+      <w:proofErr w:type="spellEnd"/>
     </w:p>
     <w:p>
       <w:pPr>
@@ -2017,6 +2687,7 @@
         </w:rPr>
         <w:tab/>
       </w:r>
+      <w:proofErr w:type="spellStart"/>
       <w:r>
         <w:rPr>
           <w:rFonts w:ascii="Courier New" w:hAnsi="Courier New" w:cs="Courier New"/>
@@ -2025,7 +2696,40 @@
           <w:szCs w:val="28"/>
           <w:shd w:val="clear" w:color="auto" w:fill="282C34"/>
         </w:rPr>
-        <w:t>npm install sweetalert</w:t>
+        <w:t>npm</w:t>
+      </w:r>
+      <w:proofErr w:type="spellEnd"/>
+      <w:r>
+        <w:rPr>
+          <w:rFonts w:ascii="Courier New" w:hAnsi="Courier New" w:cs="Courier New"/>
+          <w:color w:val="ABB2BF"/>
+          <w:sz w:val="28"/>
+          <w:szCs w:val="28"/>
+          <w:shd w:val="clear" w:color="auto" w:fill="282C34"/>
+        </w:rPr>
+        <w:t xml:space="preserve"> </w:t>
+      </w:r>
+      <w:proofErr w:type="spellStart"/>
+      <w:r>
+        <w:rPr>
+          <w:rFonts w:ascii="Courier New" w:hAnsi="Courier New" w:cs="Courier New"/>
+          <w:color w:val="ABB2BF"/>
+          <w:sz w:val="28"/>
+          <w:szCs w:val="28"/>
+          <w:shd w:val="clear" w:color="auto" w:fill="282C34"/>
+        </w:rPr>
+        <w:t>install</w:t>
+      </w:r>
+      <w:proofErr w:type="spellEnd"/>
+      <w:r>
+        <w:rPr>
+          <w:rFonts w:ascii="Courier New" w:hAnsi="Courier New" w:cs="Courier New"/>
+          <w:color w:val="ABB2BF"/>
+          <w:sz w:val="28"/>
+          <w:szCs w:val="28"/>
+          <w:shd w:val="clear" w:color="auto" w:fill="282C34"/>
+        </w:rPr>
+        <w:t xml:space="preserve"> sweetalert</w:t>
       </w:r>
       <w:r>
         <w:rPr>
@@ -2072,22 +2776,58 @@
           <w:sz w:val="28"/>
           <w:szCs w:val="28"/>
         </w:rPr>
-        <w:t>ng add @angular/material</w:t>
-      </w:r>
-    </w:p>
-    <w:p>
-      <w:pPr>
-        <w:rPr>
-          <w:sz w:val="28"/>
-          <w:szCs w:val="28"/>
-        </w:rPr>
-      </w:pPr>
-      <w:r>
-        <w:rPr>
-          <w:sz w:val="28"/>
-          <w:szCs w:val="28"/>
-        </w:rPr>
-        <w:t>Una vez intalados ir desde la consola y ejecutar NPM START</w:t>
+        <w:t xml:space="preserve">ng </w:t>
+      </w:r>
+      <w:proofErr w:type="spellStart"/>
+      <w:r>
+        <w:rPr>
+          <w:rStyle w:val="CdigoHTML"/>
+          <w:rFonts w:eastAsiaTheme="minorHAnsi"/>
+          <w:sz w:val="28"/>
+          <w:szCs w:val="28"/>
+        </w:rPr>
+        <w:t>add</w:t>
+      </w:r>
+      <w:proofErr w:type="spellEnd"/>
+      <w:r>
+        <w:rPr>
+          <w:rStyle w:val="CdigoHTML"/>
+          <w:rFonts w:eastAsiaTheme="minorHAnsi"/>
+          <w:sz w:val="28"/>
+          <w:szCs w:val="28"/>
+        </w:rPr>
+        <w:t xml:space="preserve"> @angular/material</w:t>
+      </w:r>
+    </w:p>
+    <w:p>
+      <w:pPr>
+        <w:rPr>
+          <w:sz w:val="28"/>
+          <w:szCs w:val="28"/>
+        </w:rPr>
+      </w:pPr>
+      <w:r>
+        <w:rPr>
+          <w:sz w:val="28"/>
+          <w:szCs w:val="28"/>
+        </w:rPr>
+        <w:t xml:space="preserve">Una vez </w:t>
+      </w:r>
+      <w:proofErr w:type="spellStart"/>
+      <w:r>
+        <w:rPr>
+          <w:sz w:val="28"/>
+          <w:szCs w:val="28"/>
+        </w:rPr>
+        <w:t>intalados</w:t>
+      </w:r>
+      <w:proofErr w:type="spellEnd"/>
+      <w:r>
+        <w:rPr>
+          <w:sz w:val="28"/>
+          <w:szCs w:val="28"/>
+        </w:rPr>
+        <w:t xml:space="preserve"> ir desde la consola y ejecutar NPM START</w:t>
       </w:r>
     </w:p>
     <w:p>
@@ -2318,7 +3058,55 @@
           <w:sz w:val="28"/>
           <w:szCs w:val="28"/>
         </w:rPr>
-        <w:t>Para agregar un nuevo pedido que se enviaría a la API, el mensaje debe tomar en cuenta que las palabras desfasadas se representan con el carácter “-“ tal como se muestra en al pantalla. Además quedará representado como vacia la misma.</w:t>
+        <w:t>Para agregar un nuevo pedido que se enviaría a la API, el mensaje debe tomar en cuenta que las palabras desfasadas se representan con el carácter “</w:t>
+      </w:r>
+      <w:proofErr w:type="gramStart"/>
+      <w:r>
+        <w:rPr>
+          <w:sz w:val="28"/>
+          <w:szCs w:val="28"/>
+        </w:rPr>
+        <w:t>-“ tal</w:t>
+      </w:r>
+      <w:proofErr w:type="gramEnd"/>
+      <w:r>
+        <w:rPr>
+          <w:sz w:val="28"/>
+          <w:szCs w:val="28"/>
+        </w:rPr>
+        <w:t xml:space="preserve"> como se muestra en al pantalla. </w:t>
+      </w:r>
+      <w:proofErr w:type="gramStart"/>
+      <w:r>
+        <w:rPr>
+          <w:sz w:val="28"/>
+          <w:szCs w:val="28"/>
+        </w:rPr>
+        <w:t>Además</w:t>
+      </w:r>
+      <w:proofErr w:type="gramEnd"/>
+      <w:r>
+        <w:rPr>
+          <w:sz w:val="28"/>
+          <w:szCs w:val="28"/>
+        </w:rPr>
+        <w:t xml:space="preserve"> quedará representado como </w:t>
+      </w:r>
+      <w:proofErr w:type="spellStart"/>
+      <w:r>
+        <w:rPr>
+          <w:sz w:val="28"/>
+          <w:szCs w:val="28"/>
+        </w:rPr>
+        <w:t>vacia</w:t>
+      </w:r>
+      <w:proofErr w:type="spellEnd"/>
+      <w:r>
+        <w:rPr>
+          <w:sz w:val="28"/>
+          <w:szCs w:val="28"/>
+        </w:rPr>
+        <w:t xml:space="preserve"> la misma.</w:t>
       </w:r>
     </w:p>
     <w:p>
@@ -2353,7 +3141,23 @@
           <w:sz w:val="28"/>
           <w:szCs w:val="28"/>
         </w:rPr>
-        <w:t>POST -&gt; /topSecret/</w:t>
+        <w:t>POST -&gt; /</w:t>
+      </w:r>
+      <w:proofErr w:type="spellStart"/>
+      <w:r>
+        <w:rPr>
+          <w:sz w:val="28"/>
+          <w:szCs w:val="28"/>
+        </w:rPr>
+        <w:t>topSecret</w:t>
+      </w:r>
+      <w:proofErr w:type="spellEnd"/>
+      <w:r>
+        <w:rPr>
+          <w:sz w:val="28"/>
+          <w:szCs w:val="28"/>
+        </w:rPr>
+        <w:t>/</w:t>
       </w:r>
     </w:p>
     <w:p>
@@ -2393,7 +3197,39 @@
           <w:sz w:val="28"/>
           <w:szCs w:val="28"/>
         </w:rPr>
-        <w:t>Por otro lado, se puede cargar en Distancia un valor alfanumérico pero generará un error desde la parte de la API que se mostrará debajo de la tabla y los botones de BORRAR y CONSULTAR y por último los nombres de los satélites deben matchear si o si con los satélites existentes en la API, la cual se podrá ver en la siguiente pantalla.</w:t>
+        <w:t xml:space="preserve">Por otro lado, se puede cargar en Distancia un valor </w:t>
+      </w:r>
+      <w:proofErr w:type="gramStart"/>
+      <w:r>
+        <w:rPr>
+          <w:sz w:val="28"/>
+          <w:szCs w:val="28"/>
+        </w:rPr>
+        <w:t>alfanumérico</w:t>
+      </w:r>
+      <w:proofErr w:type="gramEnd"/>
+      <w:r>
+        <w:rPr>
+          <w:sz w:val="28"/>
+          <w:szCs w:val="28"/>
+        </w:rPr>
+        <w:t xml:space="preserve"> pero generará un error desde la parte de la API que se mostrará debajo de la tabla y los botones de BORRAR y CONSULTAR y por último los nombres de los satélites deben </w:t>
+      </w:r>
+      <w:proofErr w:type="spellStart"/>
+      <w:r>
+        <w:rPr>
+          <w:sz w:val="28"/>
+          <w:szCs w:val="28"/>
+        </w:rPr>
+        <w:t>matchear</w:t>
+      </w:r>
+      <w:proofErr w:type="spellEnd"/>
+      <w:r>
+        <w:rPr>
+          <w:sz w:val="28"/>
+          <w:szCs w:val="28"/>
+        </w:rPr>
+        <w:t xml:space="preserve"> si o si con los satélites existentes en la API, la cual se podrá ver en la siguiente pantalla.</w:t>
       </w:r>
     </w:p>
     <w:p>
@@ -2811,7 +3647,23 @@
           <w:sz w:val="28"/>
           <w:szCs w:val="28"/>
         </w:rPr>
-        <w:t xml:space="preserve">Este servicio envia la petición </w:t>
+        <w:t xml:space="preserve">Este servicio </w:t>
+      </w:r>
+      <w:proofErr w:type="spellStart"/>
+      <w:r>
+        <w:rPr>
+          <w:sz w:val="28"/>
+          <w:szCs w:val="28"/>
+        </w:rPr>
+        <w:t>envia</w:t>
+      </w:r>
+      <w:proofErr w:type="spellEnd"/>
+      <w:r>
+        <w:rPr>
+          <w:sz w:val="28"/>
+          <w:szCs w:val="28"/>
+        </w:rPr>
+        <w:t xml:space="preserve"> la petición </w:t>
       </w:r>
     </w:p>
     <w:p>
@@ -2847,6 +3699,7 @@
         </w:rPr>
         <w:t>s</w:t>
       </w:r>
+      <w:proofErr w:type="gramStart"/>
       <w:r>
         <w:rPr>
           <w:sz w:val="28"/>
@@ -2859,7 +3712,15 @@
           <w:sz w:val="28"/>
           <w:szCs w:val="28"/>
         </w:rPr>
-        <w:t>{nombre satélite}</w:t>
+        <w:t>{</w:t>
+      </w:r>
+      <w:proofErr w:type="gramEnd"/>
+      <w:r>
+        <w:rPr>
+          <w:sz w:val="28"/>
+          <w:szCs w:val="28"/>
+        </w:rPr>
+        <w:t>nombre satélite}</w:t>
       </w:r>
       <w:r>
         <w:rPr>
@@ -2944,7 +3805,32 @@
           <w:sz w:val="28"/>
           <w:szCs w:val="28"/>
         </w:rPr>
-        <w:t>POST -&gt; /topsecret_split/{NOMBRE SATELITE}</w:t>
+        <w:t>POST -&gt; /</w:t>
+      </w:r>
+      <w:proofErr w:type="spellStart"/>
+      <w:r>
+        <w:rPr>
+          <w:sz w:val="28"/>
+          <w:szCs w:val="28"/>
+        </w:rPr>
+        <w:t>topsecret_split</w:t>
+      </w:r>
+      <w:proofErr w:type="spellEnd"/>
+      <w:proofErr w:type="gramStart"/>
+      <w:r>
+        <w:rPr>
+          <w:sz w:val="28"/>
+          <w:szCs w:val="28"/>
+        </w:rPr>
+        <w:t>/{</w:t>
+      </w:r>
+      <w:proofErr w:type="gramEnd"/>
+      <w:r>
+        <w:rPr>
+          <w:sz w:val="28"/>
+          <w:szCs w:val="28"/>
+        </w:rPr>
+        <w:t>NOMBRE SATELITE}</w:t>
       </w:r>
     </w:p>
     <w:p>
@@ -2971,7 +3857,23 @@
           <w:sz w:val="28"/>
           <w:szCs w:val="28"/>
         </w:rPr>
-        <w:t xml:space="preserve"> -&gt; /topsecret_split/</w:t>
+        <w:t xml:space="preserve"> -&gt; /</w:t>
+      </w:r>
+      <w:proofErr w:type="spellStart"/>
+      <w:r>
+        <w:rPr>
+          <w:sz w:val="28"/>
+          <w:szCs w:val="28"/>
+        </w:rPr>
+        <w:t>topsecret_split</w:t>
+      </w:r>
+      <w:proofErr w:type="spellEnd"/>
+      <w:r>
+        <w:rPr>
+          <w:sz w:val="28"/>
+          <w:szCs w:val="28"/>
+        </w:rPr>
+        <w:t>/</w:t>
       </w:r>
     </w:p>
     <w:p>
@@ -2998,7 +3900,23 @@
           <w:sz w:val="28"/>
           <w:szCs w:val="28"/>
         </w:rPr>
-        <w:t xml:space="preserve"> -&gt; /topsecret_split/</w:t>
+        <w:t xml:space="preserve"> -&gt; /</w:t>
+      </w:r>
+      <w:proofErr w:type="spellStart"/>
+      <w:r>
+        <w:rPr>
+          <w:sz w:val="28"/>
+          <w:szCs w:val="28"/>
+        </w:rPr>
+        <w:t>topsecret_split</w:t>
+      </w:r>
+      <w:proofErr w:type="spellEnd"/>
+      <w:r>
+        <w:rPr>
+          <w:sz w:val="28"/>
+          <w:szCs w:val="28"/>
+        </w:rPr>
+        <w:t>/</w:t>
       </w:r>
       <w:r>
         <w:rPr>
@@ -3025,7 +3943,23 @@
           <w:sz w:val="28"/>
           <w:szCs w:val="28"/>
         </w:rPr>
-        <w:t>DELETE -&gt; /topsecret_split/</w:t>
+        <w:t>DELETE -&gt; /</w:t>
+      </w:r>
+      <w:proofErr w:type="spellStart"/>
+      <w:r>
+        <w:rPr>
+          <w:sz w:val="28"/>
+          <w:szCs w:val="28"/>
+        </w:rPr>
+        <w:t>topsecret_split</w:t>
+      </w:r>
+      <w:proofErr w:type="spellEnd"/>
+      <w:r>
+        <w:rPr>
+          <w:sz w:val="28"/>
+          <w:szCs w:val="28"/>
+        </w:rPr>
+        <w:t>/</w:t>
       </w:r>
     </w:p>
     <w:p>
@@ -3106,37 +4040,101 @@
           <w:szCs w:val="28"/>
         </w:rPr>
         <w:lastRenderedPageBreak/>
-        <w:t>Para cargar un nuevo registro de transmisión, el nombre SI O SI debe existir entre los satélites ya existentes. La distancia y el mensaje se cargaran a continuación una vez que dicho campo del nombre se valide.</w:t>
-      </w:r>
-    </w:p>
-    <w:p>
-      <w:pPr>
-        <w:rPr>
-          <w:sz w:val="28"/>
-          <w:szCs w:val="28"/>
-        </w:rPr>
-      </w:pPr>
-      <w:r>
-        <w:rPr>
-          <w:sz w:val="28"/>
-          <w:szCs w:val="28"/>
-        </w:rPr>
-        <w:t>Por otro lado se puede borrar todos los elementos almacenados lo que realizará la petición DELETE -&gt; /topsecret_split/ que borrará toda la lista de transmisiones emitidas por la nave que recibieron los satélites.</w:t>
-      </w:r>
-    </w:p>
-    <w:p>
-      <w:pPr>
-        <w:rPr>
-          <w:sz w:val="28"/>
-          <w:szCs w:val="28"/>
-        </w:rPr>
-      </w:pPr>
-      <w:r>
-        <w:rPr>
-          <w:sz w:val="28"/>
-          <w:szCs w:val="28"/>
-        </w:rPr>
-        <w:t>Y por último ENVIAR CONSULTA consumirá el pedido GET -&gt; /topsecret_spit/ que devolvería los siguientes resultados:</w:t>
+        <w:t xml:space="preserve">Para cargar un nuevo registro de transmisión, el nombre SI O SI debe existir entre los satélites ya existentes. La distancia y el mensaje se </w:t>
+      </w:r>
+      <w:proofErr w:type="gramStart"/>
+      <w:r>
+        <w:rPr>
+          <w:sz w:val="28"/>
+          <w:szCs w:val="28"/>
+        </w:rPr>
+        <w:t>cargaran</w:t>
+      </w:r>
+      <w:proofErr w:type="gramEnd"/>
+      <w:r>
+        <w:rPr>
+          <w:sz w:val="28"/>
+          <w:szCs w:val="28"/>
+        </w:rPr>
+        <w:t xml:space="preserve"> a continuación una vez que dicho campo del nombre se valide.</w:t>
+      </w:r>
+    </w:p>
+    <w:p>
+      <w:pPr>
+        <w:rPr>
+          <w:sz w:val="28"/>
+          <w:szCs w:val="28"/>
+        </w:rPr>
+      </w:pPr>
+      <w:r>
+        <w:rPr>
+          <w:sz w:val="28"/>
+          <w:szCs w:val="28"/>
+        </w:rPr>
+        <w:t xml:space="preserve">Por otro </w:t>
+      </w:r>
+      <w:proofErr w:type="gramStart"/>
+      <w:r>
+        <w:rPr>
+          <w:sz w:val="28"/>
+          <w:szCs w:val="28"/>
+        </w:rPr>
+        <w:t>lado</w:t>
+      </w:r>
+      <w:proofErr w:type="gramEnd"/>
+      <w:r>
+        <w:rPr>
+          <w:sz w:val="28"/>
+          <w:szCs w:val="28"/>
+        </w:rPr>
+        <w:t xml:space="preserve"> se puede borrar todos los elementos almacenados lo que realizará la petición DELETE -&gt; /</w:t>
+      </w:r>
+      <w:proofErr w:type="spellStart"/>
+      <w:r>
+        <w:rPr>
+          <w:sz w:val="28"/>
+          <w:szCs w:val="28"/>
+        </w:rPr>
+        <w:t>topsecret_split</w:t>
+      </w:r>
+      <w:proofErr w:type="spellEnd"/>
+      <w:r>
+        <w:rPr>
+          <w:sz w:val="28"/>
+          <w:szCs w:val="28"/>
+        </w:rPr>
+        <w:t>/ que borrará toda la lista de transmisiones emitidas por la nave que recibieron los satélites.</w:t>
+      </w:r>
+    </w:p>
+    <w:p>
+      <w:pPr>
+        <w:rPr>
+          <w:sz w:val="28"/>
+          <w:szCs w:val="28"/>
+        </w:rPr>
+      </w:pPr>
+      <w:r>
+        <w:rPr>
+          <w:sz w:val="28"/>
+          <w:szCs w:val="28"/>
+        </w:rPr>
+        <w:t>Y por último ENVIAR CONSULTA consumirá el pedido GET -&gt; /</w:t>
+      </w:r>
+      <w:proofErr w:type="spellStart"/>
+      <w:r>
+        <w:rPr>
+          <w:sz w:val="28"/>
+          <w:szCs w:val="28"/>
+        </w:rPr>
+        <w:t>topsecret_spit</w:t>
+      </w:r>
+      <w:proofErr w:type="spellEnd"/>
+      <w:r>
+        <w:rPr>
+          <w:sz w:val="28"/>
+          <w:szCs w:val="28"/>
+        </w:rPr>
+        <w:t>/ que devolvería los siguientes resultados:</w:t>
       </w:r>
     </w:p>
     <w:p>
@@ -3199,7 +4197,39 @@
           <w:sz w:val="28"/>
           <w:szCs w:val="28"/>
         </w:rPr>
-        <w:t>Al clickear se llena debajo la siguiente leyenda en caso de salir por excepción pero en el caso de que sea correcta sale lo siguiente:</w:t>
+        <w:t xml:space="preserve">Al </w:t>
+      </w:r>
+      <w:proofErr w:type="spellStart"/>
+      <w:r>
+        <w:rPr>
+          <w:sz w:val="28"/>
+          <w:szCs w:val="28"/>
+        </w:rPr>
+        <w:t>clickear</w:t>
+      </w:r>
+      <w:proofErr w:type="spellEnd"/>
+      <w:r>
+        <w:rPr>
+          <w:sz w:val="28"/>
+          <w:szCs w:val="28"/>
+        </w:rPr>
+        <w:t xml:space="preserve"> se llena debajo la siguiente leyenda en caso de salir por </w:t>
+      </w:r>
+      <w:proofErr w:type="gramStart"/>
+      <w:r>
+        <w:rPr>
+          <w:sz w:val="28"/>
+          <w:szCs w:val="28"/>
+        </w:rPr>
+        <w:t>excepción</w:t>
+      </w:r>
+      <w:proofErr w:type="gramEnd"/>
+      <w:r>
+        <w:rPr>
+          <w:sz w:val="28"/>
+          <w:szCs w:val="28"/>
+        </w:rPr>
+        <w:t xml:space="preserve"> pero en el caso de que sea correcta sale lo siguiente:</w:t>
       </w:r>
     </w:p>
     <w:p>
@@ -3271,7 +4301,23 @@
           <w:szCs w:val="28"/>
         </w:rPr>
         <w:lastRenderedPageBreak/>
-        <w:t>Todo esto es lo que se necesita saber para manejar el cliente front.</w:t>
+        <w:t xml:space="preserve">Todo esto es lo que se necesita saber para manejar el cliente </w:t>
+      </w:r>
+      <w:proofErr w:type="spellStart"/>
+      <w:r>
+        <w:rPr>
+          <w:sz w:val="28"/>
+          <w:szCs w:val="28"/>
+        </w:rPr>
+        <w:t>front</w:t>
+      </w:r>
+      <w:proofErr w:type="spellEnd"/>
+      <w:r>
+        <w:rPr>
+          <w:sz w:val="28"/>
+          <w:szCs w:val="28"/>
+        </w:rPr>
+        <w:t>.</w:t>
       </w:r>
     </w:p>
     <w:p>

</xml_diff>

<commit_message>
añado mas documentación al proyecto
</commit_message>
<xml_diff>
--- a/documentación/DOCUMENTACIÓN DEL PROYECTO QUASAR.docx
+++ b/documentación/DOCUMENTACIÓN DEL PROYECTO QUASAR.docx
@@ -351,6 +351,174 @@
           <w:sz w:val="28"/>
           <w:szCs w:val="28"/>
         </w:rPr>
+        <w:t>Datos iniciales</w:t>
+      </w:r>
+      <w:r>
+        <w:rPr>
+          <w:sz w:val="28"/>
+          <w:szCs w:val="28"/>
+        </w:rPr>
+        <w:tab/>
+      </w:r>
+      <w:r>
+        <w:rPr>
+          <w:sz w:val="28"/>
+          <w:szCs w:val="28"/>
+        </w:rPr>
+        <w:tab/>
+      </w:r>
+      <w:r>
+        <w:rPr>
+          <w:sz w:val="28"/>
+          <w:szCs w:val="28"/>
+        </w:rPr>
+        <w:tab/>
+      </w:r>
+      <w:r>
+        <w:rPr>
+          <w:sz w:val="28"/>
+          <w:szCs w:val="28"/>
+        </w:rPr>
+        <w:tab/>
+      </w:r>
+      <w:r>
+        <w:rPr>
+          <w:sz w:val="28"/>
+          <w:szCs w:val="28"/>
+        </w:rPr>
+        <w:tab/>
+      </w:r>
+      <w:r>
+        <w:rPr>
+          <w:sz w:val="28"/>
+          <w:szCs w:val="28"/>
+        </w:rPr>
+        <w:tab/>
+      </w:r>
+      <w:r>
+        <w:rPr>
+          <w:sz w:val="28"/>
+          <w:szCs w:val="28"/>
+        </w:rPr>
+        <w:tab/>
+      </w:r>
+      <w:r>
+        <w:rPr>
+          <w:sz w:val="28"/>
+          <w:szCs w:val="28"/>
+        </w:rPr>
+        <w:tab/>
+      </w:r>
+      <w:r>
+        <w:rPr>
+          <w:sz w:val="28"/>
+          <w:szCs w:val="28"/>
+        </w:rPr>
+        <w:tab/>
+        <w:t>5</w:t>
+      </w:r>
+    </w:p>
+    <w:p>
+      <w:pPr>
+        <w:pStyle w:val="Prrafodelista"/>
+        <w:numPr>
+          <w:ilvl w:val="0"/>
+          <w:numId w:val="4"/>
+        </w:numPr>
+        <w:rPr>
+          <w:sz w:val="28"/>
+          <w:szCs w:val="28"/>
+        </w:rPr>
+      </w:pPr>
+      <w:r>
+        <w:rPr>
+          <w:sz w:val="28"/>
+          <w:szCs w:val="28"/>
+        </w:rPr>
+        <w:t>Consideraciones</w:t>
+      </w:r>
+      <w:r>
+        <w:rPr>
+          <w:sz w:val="28"/>
+          <w:szCs w:val="28"/>
+        </w:rPr>
+        <w:tab/>
+      </w:r>
+      <w:r>
+        <w:rPr>
+          <w:sz w:val="28"/>
+          <w:szCs w:val="28"/>
+        </w:rPr>
+        <w:tab/>
+      </w:r>
+      <w:r>
+        <w:rPr>
+          <w:sz w:val="28"/>
+          <w:szCs w:val="28"/>
+        </w:rPr>
+        <w:tab/>
+      </w:r>
+      <w:r>
+        <w:rPr>
+          <w:sz w:val="28"/>
+          <w:szCs w:val="28"/>
+        </w:rPr>
+        <w:tab/>
+      </w:r>
+      <w:r>
+        <w:rPr>
+          <w:sz w:val="28"/>
+          <w:szCs w:val="28"/>
+        </w:rPr>
+        <w:tab/>
+      </w:r>
+      <w:r>
+        <w:rPr>
+          <w:sz w:val="28"/>
+          <w:szCs w:val="28"/>
+        </w:rPr>
+        <w:tab/>
+      </w:r>
+      <w:r>
+        <w:rPr>
+          <w:sz w:val="28"/>
+          <w:szCs w:val="28"/>
+        </w:rPr>
+        <w:tab/>
+      </w:r>
+      <w:r>
+        <w:rPr>
+          <w:sz w:val="28"/>
+          <w:szCs w:val="28"/>
+        </w:rPr>
+        <w:tab/>
+      </w:r>
+      <w:r>
+        <w:rPr>
+          <w:sz w:val="28"/>
+          <w:szCs w:val="28"/>
+        </w:rPr>
+        <w:tab/>
+        <w:t>5</w:t>
+      </w:r>
+    </w:p>
+    <w:p>
+      <w:pPr>
+        <w:pStyle w:val="Prrafodelista"/>
+        <w:numPr>
+          <w:ilvl w:val="0"/>
+          <w:numId w:val="4"/>
+        </w:numPr>
+        <w:rPr>
+          <w:sz w:val="28"/>
+          <w:szCs w:val="28"/>
+        </w:rPr>
+      </w:pPr>
+      <w:r>
+        <w:rPr>
+          <w:sz w:val="28"/>
+          <w:szCs w:val="28"/>
+        </w:rPr>
         <w:t>Guía de uso del cliente Front</w:t>
       </w:r>
       <w:r>
@@ -764,39 +932,7 @@
           <w:sz w:val="28"/>
           <w:szCs w:val="28"/>
         </w:rPr>
-        <w:t xml:space="preserve">Para acceder al servicio BACKEND se debe acceder al dominio en donde está </w:t>
-      </w:r>
-      <w:proofErr w:type="spellStart"/>
-      <w:r>
-        <w:rPr>
-          <w:sz w:val="28"/>
-          <w:szCs w:val="28"/>
-        </w:rPr>
-        <w:t>deployado</w:t>
-      </w:r>
-      <w:proofErr w:type="spellEnd"/>
-      <w:r>
-        <w:rPr>
-          <w:sz w:val="28"/>
-          <w:szCs w:val="28"/>
-        </w:rPr>
-        <w:t xml:space="preserve"> los servicios </w:t>
-      </w:r>
-      <w:proofErr w:type="spellStart"/>
-      <w:r>
-        <w:rPr>
-          <w:sz w:val="28"/>
-          <w:szCs w:val="28"/>
-        </w:rPr>
-        <w:t>rest</w:t>
-      </w:r>
-      <w:proofErr w:type="spellEnd"/>
-      <w:r>
-        <w:rPr>
-          <w:sz w:val="28"/>
-          <w:szCs w:val="28"/>
-        </w:rPr>
-        <w:t xml:space="preserve"> hechos con JAVA SPRINGBOOT.</w:t>
+        <w:t>Para acceder al servicio BACKEND se debe acceder al dominio en donde está deployado los servicios rest hechos con JAVA SPRINGBOOT.</w:t>
       </w:r>
     </w:p>
     <w:p>
@@ -938,7 +1074,6 @@
         </w:rPr>
         <w:t xml:space="preserve">el </w:t>
       </w:r>
-      <w:proofErr w:type="spellStart"/>
       <w:r>
         <w:rPr>
           <w:sz w:val="28"/>
@@ -947,7 +1082,6 @@
         </w:rPr>
         <w:t>string</w:t>
       </w:r>
-      <w:proofErr w:type="spellEnd"/>
       <w:r>
         <w:rPr>
           <w:sz w:val="28"/>
@@ -974,30 +1108,22 @@
           <w:sz w:val="28"/>
           <w:szCs w:val="28"/>
         </w:rPr>
-        <w:t xml:space="preserve"> nada </w:t>
-      </w:r>
-      <w:proofErr w:type="spellStart"/>
-      <w:r>
-        <w:rPr>
-          <w:sz w:val="28"/>
-          <w:szCs w:val="28"/>
-        </w:rPr>
-        <w:t>mas</w:t>
-      </w:r>
-      <w:proofErr w:type="spellEnd"/>
-      <w:r>
-        <w:rPr>
-          <w:sz w:val="28"/>
-          <w:szCs w:val="28"/>
-        </w:rPr>
-        <w:t>, solo está para poder visualizar si funciona el servidor</w:t>
-      </w:r>
-      <w:r>
-        <w:rPr>
-          <w:sz w:val="28"/>
-          <w:szCs w:val="28"/>
-        </w:rPr>
-        <w:t>, recomendado probar este primero para corroborar que esté levantado y que se conozca la URL a donde tiene que enviarse los datos de la petición.</w:t>
+        <w:t xml:space="preserve"> nada mas, solo está para poder visualizar si funciona el servidor</w:t>
+      </w:r>
+      <w:r>
+        <w:rPr>
+          <w:sz w:val="28"/>
+          <w:szCs w:val="28"/>
+        </w:rPr>
+        <w:t xml:space="preserve">, recomendado probar este </w:t>
+      </w:r>
+      <w:r>
+        <w:rPr>
+          <w:sz w:val="28"/>
+          <w:szCs w:val="28"/>
+        </w:rPr>
+        <w:lastRenderedPageBreak/>
+        <w:t>primero para corroborar que esté levantado y que se conozca la URL a donde tiene que enviarse los datos de la petición.</w:t>
       </w:r>
     </w:p>
     <w:p>
@@ -1037,7 +1163,6 @@
           <w:sz w:val="28"/>
           <w:szCs w:val="28"/>
         </w:rPr>
-        <w:lastRenderedPageBreak/>
         <w:t>Devuelve los datos respecto a los satélites de los cuales devuelve las coordenadas de todos los satélites respecto a la posición X e Y, y además retorna el nombre de los satélites operativos</w:t>
       </w:r>
     </w:p>
@@ -1074,7 +1199,6 @@
         </w:rPr>
         <w:t>s</w:t>
       </w:r>
-      <w:proofErr w:type="gramStart"/>
       <w:r>
         <w:rPr>
           <w:sz w:val="28"/>
@@ -1087,15 +1211,7 @@
           <w:sz w:val="28"/>
           <w:szCs w:val="28"/>
         </w:rPr>
-        <w:t>{</w:t>
-      </w:r>
-      <w:proofErr w:type="gramEnd"/>
-      <w:r>
-        <w:rPr>
-          <w:sz w:val="28"/>
-          <w:szCs w:val="28"/>
-        </w:rPr>
-        <w:t>nombre satélite}</w:t>
+        <w:t>{nombre satélite}</w:t>
       </w:r>
     </w:p>
     <w:p>
@@ -1115,55 +1231,7 @@
           <w:sz w:val="28"/>
           <w:szCs w:val="28"/>
         </w:rPr>
-        <w:t xml:space="preserve">Pasando por </w:t>
-      </w:r>
-      <w:proofErr w:type="spellStart"/>
-      <w:r>
-        <w:rPr>
-          <w:sz w:val="28"/>
-          <w:szCs w:val="28"/>
-        </w:rPr>
-        <w:t>request</w:t>
-      </w:r>
-      <w:proofErr w:type="spellEnd"/>
-      <w:r>
-        <w:rPr>
-          <w:sz w:val="28"/>
-          <w:szCs w:val="28"/>
-        </w:rPr>
-        <w:t xml:space="preserve"> </w:t>
-      </w:r>
-      <w:proofErr w:type="spellStart"/>
-      <w:r>
-        <w:rPr>
-          <w:sz w:val="28"/>
-          <w:szCs w:val="28"/>
-        </w:rPr>
-        <w:t>body</w:t>
-      </w:r>
-      <w:proofErr w:type="spellEnd"/>
-      <w:r>
-        <w:rPr>
-          <w:sz w:val="28"/>
-          <w:szCs w:val="28"/>
-        </w:rPr>
-        <w:t xml:space="preserve"> un </w:t>
-      </w:r>
-      <w:proofErr w:type="spellStart"/>
-      <w:r>
-        <w:rPr>
-          <w:sz w:val="28"/>
-          <w:szCs w:val="28"/>
-        </w:rPr>
-        <w:t>json</w:t>
-      </w:r>
-      <w:proofErr w:type="spellEnd"/>
-      <w:r>
-        <w:rPr>
-          <w:sz w:val="28"/>
-          <w:szCs w:val="28"/>
-        </w:rPr>
-        <w:t xml:space="preserve"> donde está la nueva posición (X, Y) y un nombre que está en el QUERYPARAM, entonces actualizará la posición del satélite</w:t>
+        <w:t>Pasando por request body un json donde está la nueva posición (X, Y) y un nombre que está en el QUERYPARAM, entonces actualizará la posición del satélite</w:t>
       </w:r>
     </w:p>
     <w:p>
@@ -1243,30 +1311,7 @@
           <w:sz w:val="28"/>
           <w:szCs w:val="28"/>
         </w:rPr>
-        <w:t xml:space="preserve">POST -&gt; </w:t>
-      </w:r>
-      <w:r>
-        <w:rPr>
-          <w:sz w:val="28"/>
-          <w:szCs w:val="28"/>
-        </w:rPr>
-        <w:t>/</w:t>
-      </w:r>
-      <w:proofErr w:type="spellStart"/>
-      <w:r>
-        <w:rPr>
-          <w:sz w:val="28"/>
-          <w:szCs w:val="28"/>
-        </w:rPr>
-        <w:t>topSecret</w:t>
-      </w:r>
-      <w:proofErr w:type="spellEnd"/>
-      <w:r>
-        <w:rPr>
-          <w:sz w:val="28"/>
-          <w:szCs w:val="28"/>
-        </w:rPr>
-        <w:t>/</w:t>
+        <w:t>POST -&gt; /topSecret/</w:t>
       </w:r>
     </w:p>
     <w:p>
@@ -1286,23 +1331,7 @@
           <w:sz w:val="28"/>
           <w:szCs w:val="28"/>
         </w:rPr>
-        <w:t xml:space="preserve">Pasando como petición de </w:t>
-      </w:r>
-      <w:proofErr w:type="spellStart"/>
-      <w:r>
-        <w:rPr>
-          <w:sz w:val="28"/>
-          <w:szCs w:val="28"/>
-        </w:rPr>
-        <w:t>body</w:t>
-      </w:r>
-      <w:proofErr w:type="spellEnd"/>
-      <w:r>
-        <w:rPr>
-          <w:sz w:val="28"/>
-          <w:szCs w:val="28"/>
-        </w:rPr>
-        <w:t xml:space="preserve"> un array de satélites con los siguientes datos cada una</w:t>
+        <w:t>Pasando como petición de body un array de satélites con los siguientes datos cada una</w:t>
       </w:r>
     </w:p>
     <w:p>
@@ -1317,30 +1346,12 @@
           <w:szCs w:val="28"/>
         </w:rPr>
       </w:pPr>
-      <w:proofErr w:type="spellStart"/>
-      <w:proofErr w:type="gramStart"/>
-      <w:r>
-        <w:rPr>
-          <w:sz w:val="28"/>
-          <w:szCs w:val="28"/>
-        </w:rPr>
-        <w:t>Name</w:t>
-      </w:r>
-      <w:proofErr w:type="spellEnd"/>
-      <w:r>
-        <w:rPr>
-          <w:sz w:val="28"/>
-          <w:szCs w:val="28"/>
-        </w:rPr>
-        <w:t xml:space="preserve"> :</w:t>
-      </w:r>
-      <w:proofErr w:type="gramEnd"/>
-      <w:r>
-        <w:rPr>
-          <w:sz w:val="28"/>
-          <w:szCs w:val="28"/>
-        </w:rPr>
-        <w:t xml:space="preserve"> Nombre del satélite</w:t>
+      <w:r>
+        <w:rPr>
+          <w:sz w:val="28"/>
+          <w:szCs w:val="28"/>
+        </w:rPr>
+        <w:t>Name : Nombre del satélite</w:t>
       </w:r>
     </w:p>
     <w:p>
@@ -1355,30 +1366,12 @@
           <w:szCs w:val="28"/>
         </w:rPr>
       </w:pPr>
-      <w:proofErr w:type="spellStart"/>
-      <w:proofErr w:type="gramStart"/>
-      <w:r>
-        <w:rPr>
-          <w:sz w:val="28"/>
-          <w:szCs w:val="28"/>
-        </w:rPr>
-        <w:t>Distance</w:t>
-      </w:r>
-      <w:proofErr w:type="spellEnd"/>
-      <w:r>
-        <w:rPr>
-          <w:sz w:val="28"/>
-          <w:szCs w:val="28"/>
-        </w:rPr>
-        <w:t xml:space="preserve"> :</w:t>
-      </w:r>
-      <w:proofErr w:type="gramEnd"/>
-      <w:r>
-        <w:rPr>
-          <w:sz w:val="28"/>
-          <w:szCs w:val="28"/>
-        </w:rPr>
-        <w:t xml:space="preserve"> Distancia de la nave contra el satélite anteriormente nombrado</w:t>
+      <w:r>
+        <w:rPr>
+          <w:sz w:val="28"/>
+          <w:szCs w:val="28"/>
+        </w:rPr>
+        <w:t>Distance : Distancia de la nave contra el satélite anteriormente nombrado</w:t>
       </w:r>
     </w:p>
     <w:p>
@@ -1393,30 +1386,12 @@
           <w:szCs w:val="28"/>
         </w:rPr>
       </w:pPr>
-      <w:proofErr w:type="spellStart"/>
-      <w:proofErr w:type="gramStart"/>
-      <w:r>
-        <w:rPr>
-          <w:sz w:val="28"/>
-          <w:szCs w:val="28"/>
-        </w:rPr>
-        <w:t>Message</w:t>
-      </w:r>
-      <w:proofErr w:type="spellEnd"/>
-      <w:r>
-        <w:rPr>
-          <w:sz w:val="28"/>
-          <w:szCs w:val="28"/>
-        </w:rPr>
-        <w:t xml:space="preserve"> :</w:t>
-      </w:r>
-      <w:proofErr w:type="gramEnd"/>
-      <w:r>
-        <w:rPr>
-          <w:sz w:val="28"/>
-          <w:szCs w:val="28"/>
-        </w:rPr>
-        <w:t xml:space="preserve"> Un array de palabras cargadas, de las cuales algunas están vacías ya que representa el desfasaje</w:t>
+      <w:r>
+        <w:rPr>
+          <w:sz w:val="28"/>
+          <w:szCs w:val="28"/>
+        </w:rPr>
+        <w:t>Message : Un array de palabras cargadas, de las cuales algunas están vacías ya que representa el desfasaje</w:t>
       </w:r>
     </w:p>
     <w:p>
@@ -1471,7 +1446,6 @@
           <w:szCs w:val="28"/>
         </w:rPr>
       </w:pPr>
-      <w:proofErr w:type="spellStart"/>
       <w:r>
         <w:rPr>
           <w:sz w:val="28"/>
@@ -1486,84 +1460,19 @@
         </w:rPr>
         <w:t>o</w:t>
       </w:r>
-      <w:proofErr w:type="spellEnd"/>
-      <w:r>
-        <w:rPr>
-          <w:sz w:val="28"/>
-          <w:szCs w:val="28"/>
-        </w:rPr>
-        <w:t xml:space="preserve"> y obtener mensaje original: </w:t>
-      </w:r>
-      <w:proofErr w:type="spellStart"/>
-      <w:r>
-        <w:rPr>
-          <w:sz w:val="28"/>
-          <w:szCs w:val="28"/>
-        </w:rPr>
-        <w:t>Mergea</w:t>
-      </w:r>
-      <w:proofErr w:type="spellEnd"/>
-      <w:r>
-        <w:rPr>
-          <w:sz w:val="28"/>
-          <w:szCs w:val="28"/>
-        </w:rPr>
-        <w:t xml:space="preserve"> todos los mensajes para ubicar el mensaje original cubriendo las palabras desfasadas. Sin </w:t>
-      </w:r>
-      <w:proofErr w:type="gramStart"/>
-      <w:r>
-        <w:rPr>
-          <w:sz w:val="28"/>
-          <w:szCs w:val="28"/>
-        </w:rPr>
-        <w:t>embargo</w:t>
-      </w:r>
-      <w:proofErr w:type="gramEnd"/>
-      <w:r>
-        <w:rPr>
-          <w:sz w:val="28"/>
-          <w:szCs w:val="28"/>
-        </w:rPr>
-        <w:t xml:space="preserve"> puede haber el error de que al terminar de </w:t>
-      </w:r>
-      <w:proofErr w:type="spellStart"/>
-      <w:r>
-        <w:rPr>
-          <w:sz w:val="28"/>
-          <w:szCs w:val="28"/>
-        </w:rPr>
-        <w:t>mergearlo</w:t>
-      </w:r>
-      <w:proofErr w:type="spellEnd"/>
-      <w:r>
-        <w:rPr>
-          <w:sz w:val="28"/>
-          <w:szCs w:val="28"/>
-        </w:rPr>
-        <w:t xml:space="preserve"> </w:t>
-      </w:r>
-      <w:r>
-        <w:rPr>
-          <w:sz w:val="28"/>
-          <w:szCs w:val="28"/>
-        </w:rPr>
-        <w:t xml:space="preserve">sigan habiendo palabras </w:t>
-      </w:r>
-      <w:proofErr w:type="spellStart"/>
-      <w:r>
-        <w:rPr>
-          <w:sz w:val="28"/>
-          <w:szCs w:val="28"/>
-        </w:rPr>
-        <w:t>desafadas</w:t>
-      </w:r>
-      <w:proofErr w:type="spellEnd"/>
-      <w:r>
-        <w:rPr>
-          <w:sz w:val="28"/>
-          <w:szCs w:val="28"/>
-        </w:rPr>
-        <w:t xml:space="preserve"> o bien, en la misma posición del mensaje hay diferentes palabras originando una excepción que no se pueda obtener el mensaje original</w:t>
+      <w:r>
+        <w:rPr>
+          <w:sz w:val="28"/>
+          <w:szCs w:val="28"/>
+        </w:rPr>
+        <w:t xml:space="preserve"> y obtener mensaje original: Mergea todos los mensajes para ubicar el mensaje original cubriendo las palabras desfasadas. Sin embargo puede haber el error de que al terminar de mergearlo </w:t>
+      </w:r>
+      <w:r>
+        <w:rPr>
+          <w:sz w:val="28"/>
+          <w:szCs w:val="28"/>
+        </w:rPr>
+        <w:t>sigan habiendo palabras desafadas o bien, en la misma posición del mensaje hay diferentes palabras originando una excepción que no se pueda obtener el mensaje original</w:t>
       </w:r>
     </w:p>
     <w:p>
@@ -1578,93 +1487,13 @@
           <w:szCs w:val="28"/>
         </w:rPr>
       </w:pPr>
-      <w:proofErr w:type="spellStart"/>
-      <w:r>
-        <w:rPr>
-          <w:sz w:val="28"/>
-          <w:szCs w:val="28"/>
-        </w:rPr>
-        <w:t>Distance</w:t>
-      </w:r>
-      <w:proofErr w:type="spellEnd"/>
-      <w:r>
-        <w:rPr>
-          <w:sz w:val="28"/>
-          <w:szCs w:val="28"/>
-        </w:rPr>
-        <w:t xml:space="preserve">: Utilizando triangulación, con los datos de las distancias hacia los satélites y las posiciones de </w:t>
-      </w:r>
-      <w:proofErr w:type="gramStart"/>
-      <w:r>
-        <w:rPr>
-          <w:sz w:val="28"/>
-          <w:szCs w:val="28"/>
-        </w:rPr>
-        <w:t>la misma</w:t>
-      </w:r>
-      <w:proofErr w:type="gramEnd"/>
-      <w:r>
-        <w:rPr>
-          <w:sz w:val="28"/>
-          <w:szCs w:val="28"/>
-        </w:rPr>
-        <w:t xml:space="preserve">, se obtendrá las coordenadas de los cuales para las 3 </w:t>
-      </w:r>
-      <w:proofErr w:type="spellStart"/>
-      <w:r>
-        <w:rPr>
-          <w:sz w:val="28"/>
-          <w:szCs w:val="28"/>
-        </w:rPr>
-        <w:t>distnacias</w:t>
-      </w:r>
-      <w:proofErr w:type="spellEnd"/>
-      <w:r>
-        <w:rPr>
-          <w:sz w:val="28"/>
-          <w:szCs w:val="28"/>
-        </w:rPr>
-        <w:t xml:space="preserve"> y </w:t>
-      </w:r>
-      <w:proofErr w:type="spellStart"/>
-      <w:r>
-        <w:rPr>
-          <w:sz w:val="28"/>
-          <w:szCs w:val="28"/>
-        </w:rPr>
-        <w:t>coordendas</w:t>
-      </w:r>
-      <w:proofErr w:type="spellEnd"/>
-      <w:r>
-        <w:rPr>
-          <w:sz w:val="28"/>
-          <w:szCs w:val="28"/>
-        </w:rPr>
-        <w:t xml:space="preserve">, exista 1 punto en común entre </w:t>
-      </w:r>
       <w:r>
         <w:rPr>
           <w:sz w:val="28"/>
           <w:szCs w:val="28"/>
         </w:rPr>
         <w:lastRenderedPageBreak/>
-        <w:t xml:space="preserve">los 3 que sería la posición de la nave. Sin </w:t>
-      </w:r>
-      <w:proofErr w:type="gramStart"/>
-      <w:r>
-        <w:rPr>
-          <w:sz w:val="28"/>
-          <w:szCs w:val="28"/>
-        </w:rPr>
-        <w:t>embargo</w:t>
-      </w:r>
-      <w:proofErr w:type="gramEnd"/>
-      <w:r>
-        <w:rPr>
-          <w:sz w:val="28"/>
-          <w:szCs w:val="28"/>
-        </w:rPr>
-        <w:t xml:space="preserve"> en caso de que no se logre dicho punto en común entonces devuelve una excepción.</w:t>
+        <w:t>Distance: Utilizando triangulación, con los datos de las distancias hacia los satélites y las posiciones de la misma, se obtendrá las coordenadas de los cuales para las 3 distnacias y coordendas, exista 1 punto en común entre los 3 que sería la posición de la nave. Sin embargo en caso de que no se logre dicho punto en común entonces devuelve una excepción.</w:t>
       </w:r>
     </w:p>
     <w:p>
@@ -1713,37 +1542,12 @@
         </w:rPr>
         <w:t>/</w:t>
       </w:r>
-      <w:proofErr w:type="spellStart"/>
-      <w:r>
-        <w:rPr>
-          <w:sz w:val="28"/>
-          <w:szCs w:val="28"/>
-        </w:rPr>
-        <w:t>topsecret_split</w:t>
-      </w:r>
-      <w:proofErr w:type="spellEnd"/>
-      <w:proofErr w:type="gramStart"/>
-      <w:r>
-        <w:rPr>
-          <w:sz w:val="28"/>
-          <w:szCs w:val="28"/>
-        </w:rPr>
-        <w:t>/</w:t>
-      </w:r>
-      <w:r>
-        <w:rPr>
-          <w:sz w:val="28"/>
-          <w:szCs w:val="28"/>
-        </w:rPr>
-        <w:t>{</w:t>
-      </w:r>
-      <w:proofErr w:type="gramEnd"/>
-      <w:r>
-        <w:rPr>
-          <w:sz w:val="28"/>
-          <w:szCs w:val="28"/>
-        </w:rPr>
-        <w:t>NOMBRE SATELITE}</w:t>
+      <w:r>
+        <w:rPr>
+          <w:sz w:val="28"/>
+          <w:szCs w:val="28"/>
+        </w:rPr>
+        <w:t>topsecret_split/{NOMBRE SATELITE}</w:t>
       </w:r>
     </w:p>
     <w:p>
@@ -1763,23 +1567,7 @@
           <w:sz w:val="28"/>
           <w:szCs w:val="28"/>
         </w:rPr>
-        <w:t xml:space="preserve">Pasando una petición de la distancia de la nave al satélite nombrado y un array de palabras con posibles desfasajes, debe actualizar en las instancias de </w:t>
-      </w:r>
-      <w:proofErr w:type="spellStart"/>
-      <w:r>
-        <w:rPr>
-          <w:sz w:val="28"/>
-          <w:szCs w:val="28"/>
-        </w:rPr>
-        <w:t>listaTransmisiones</w:t>
-      </w:r>
-      <w:proofErr w:type="spellEnd"/>
-      <w:r>
-        <w:rPr>
-          <w:sz w:val="28"/>
-          <w:szCs w:val="28"/>
-        </w:rPr>
-        <w:t xml:space="preserve"> dicha información</w:t>
+        <w:t>Pasando una petición de la distancia de la nave al satélite nombrado y un array de palabras con posibles desfasajes, debe actualizar en las instancias de listaTransmisiones dicha información</w:t>
       </w:r>
     </w:p>
     <w:p>
@@ -1799,23 +1587,7 @@
           <w:sz w:val="28"/>
           <w:szCs w:val="28"/>
         </w:rPr>
-        <w:t xml:space="preserve">Debe considerarse el nombre del satélite </w:t>
-      </w:r>
-      <w:proofErr w:type="gramStart"/>
-      <w:r>
-        <w:rPr>
-          <w:sz w:val="28"/>
-          <w:szCs w:val="28"/>
-        </w:rPr>
-        <w:t>ya que</w:t>
-      </w:r>
-      <w:proofErr w:type="gramEnd"/>
-      <w:r>
-        <w:rPr>
-          <w:sz w:val="28"/>
-          <w:szCs w:val="28"/>
-        </w:rPr>
-        <w:t xml:space="preserve"> si no existe dicho satélite, entonces sale excepción, lo mismo si la distancia no es numérica.</w:t>
+        <w:t>Debe considerarse el nombre del satélite ya que si no existe dicho satélite, entonces sale excepción, lo mismo si la distancia no es numérica.</w:t>
       </w:r>
     </w:p>
     <w:p>
@@ -1844,21 +1616,12 @@
         </w:rPr>
         <w:t>/</w:t>
       </w:r>
-      <w:proofErr w:type="spellStart"/>
-      <w:r>
-        <w:rPr>
-          <w:sz w:val="28"/>
-          <w:szCs w:val="28"/>
-        </w:rPr>
-        <w:t>topsecret_split</w:t>
-      </w:r>
-      <w:proofErr w:type="spellEnd"/>
-      <w:r>
-        <w:rPr>
-          <w:sz w:val="28"/>
-          <w:szCs w:val="28"/>
-        </w:rPr>
-        <w:t>/</w:t>
+      <w:r>
+        <w:rPr>
+          <w:sz w:val="28"/>
+          <w:szCs w:val="28"/>
+        </w:rPr>
+        <w:t>topsecret_split/</w:t>
       </w:r>
     </w:p>
     <w:p>
@@ -1927,21 +1690,12 @@
         </w:rPr>
         <w:t>/</w:t>
       </w:r>
-      <w:proofErr w:type="spellStart"/>
-      <w:r>
-        <w:rPr>
-          <w:sz w:val="28"/>
-          <w:szCs w:val="28"/>
-        </w:rPr>
-        <w:t>topsecret_split</w:t>
-      </w:r>
-      <w:proofErr w:type="spellEnd"/>
-      <w:r>
-        <w:rPr>
-          <w:sz w:val="28"/>
-          <w:szCs w:val="28"/>
-        </w:rPr>
-        <w:t>/</w:t>
+      <w:r>
+        <w:rPr>
+          <w:sz w:val="28"/>
+          <w:szCs w:val="28"/>
+        </w:rPr>
+        <w:t>topsecret_split/</w:t>
       </w:r>
     </w:p>
     <w:p>
@@ -1956,21 +1710,12 @@
           <w:szCs w:val="28"/>
         </w:rPr>
       </w:pPr>
-      <w:proofErr w:type="spellStart"/>
-      <w:r>
-        <w:rPr>
-          <w:sz w:val="28"/>
-          <w:szCs w:val="28"/>
-        </w:rPr>
-        <w:t>Vacia</w:t>
-      </w:r>
-      <w:proofErr w:type="spellEnd"/>
-      <w:r>
-        <w:rPr>
-          <w:sz w:val="28"/>
-          <w:szCs w:val="28"/>
-        </w:rPr>
-        <w:t xml:space="preserve"> la lista de transmisiones</w:t>
+      <w:r>
+        <w:rPr>
+          <w:sz w:val="28"/>
+          <w:szCs w:val="28"/>
+        </w:rPr>
+        <w:t>Vacia la lista de transmisiones</w:t>
       </w:r>
     </w:p>
     <w:p>
@@ -1990,23 +1735,7 @@
           <w:sz w:val="28"/>
           <w:szCs w:val="28"/>
         </w:rPr>
-        <w:t>GET -&gt; /</w:t>
-      </w:r>
-      <w:proofErr w:type="spellStart"/>
-      <w:r>
-        <w:rPr>
-          <w:sz w:val="28"/>
-          <w:szCs w:val="28"/>
-        </w:rPr>
-        <w:t>topsecret_split</w:t>
-      </w:r>
-      <w:proofErr w:type="spellEnd"/>
-      <w:r>
-        <w:rPr>
-          <w:sz w:val="28"/>
-          <w:szCs w:val="28"/>
-        </w:rPr>
-        <w:t>/data</w:t>
+        <w:t>GET -&gt; /topsecret_split/data</w:t>
       </w:r>
     </w:p>
     <w:p>
@@ -2049,48 +1778,8 @@
           <w:sz w:val="28"/>
           <w:szCs w:val="28"/>
         </w:rPr>
-        <w:t xml:space="preserve">Por otra </w:t>
-      </w:r>
-      <w:proofErr w:type="gramStart"/>
-      <w:r>
-        <w:rPr>
-          <w:sz w:val="28"/>
-          <w:szCs w:val="28"/>
-        </w:rPr>
-        <w:t>parte</w:t>
-      </w:r>
-      <w:proofErr w:type="gramEnd"/>
-      <w:r>
-        <w:rPr>
-          <w:sz w:val="28"/>
-          <w:szCs w:val="28"/>
-        </w:rPr>
-        <w:t xml:space="preserve"> se creó un cliente FRONT en angular 8 del cual consumirá los servicios de la APIREST y se tendrá el siguiente instructivo</w:t>
-      </w:r>
-    </w:p>
-    <w:p>
-      <w:pPr>
-        <w:rPr>
-          <w:sz w:val="28"/>
-          <w:szCs w:val="28"/>
-        </w:rPr>
-      </w:pPr>
-    </w:p>
-    <w:p>
-      <w:pPr>
-        <w:rPr>
-          <w:sz w:val="28"/>
-          <w:szCs w:val="28"/>
-        </w:rPr>
-      </w:pPr>
-    </w:p>
-    <w:p>
-      <w:pPr>
-        <w:rPr>
-          <w:sz w:val="28"/>
-          <w:szCs w:val="28"/>
-        </w:rPr>
-      </w:pPr>
+        <w:t>Por otra parte se creó un cliente FRONT en angular 8 del cual consumirá los servicios de la APIREST y se tendrá el siguiente instructivo</w:t>
+      </w:r>
     </w:p>
     <w:p>
       <w:pPr>
@@ -2105,6 +1794,297 @@
           <w:szCs w:val="40"/>
         </w:rPr>
         <w:lastRenderedPageBreak/>
+        <w:t>DATOS INICIALES</w:t>
+      </w:r>
+    </w:p>
+    <w:p>
+      <w:pPr>
+        <w:rPr>
+          <w:sz w:val="28"/>
+          <w:szCs w:val="28"/>
+        </w:rPr>
+      </w:pPr>
+      <w:r>
+        <w:rPr>
+          <w:sz w:val="28"/>
+          <w:szCs w:val="28"/>
+        </w:rPr>
+        <w:t>La aplicación está inicializada con los siguientes datos:</w:t>
+      </w:r>
+    </w:p>
+    <w:p>
+      <w:pPr>
+        <w:pStyle w:val="Prrafodelista"/>
+        <w:numPr>
+          <w:ilvl w:val="0"/>
+          <w:numId w:val="5"/>
+        </w:numPr>
+        <w:rPr>
+          <w:sz w:val="28"/>
+          <w:szCs w:val="28"/>
+        </w:rPr>
+      </w:pPr>
+      <w:r>
+        <w:rPr>
+          <w:sz w:val="28"/>
+          <w:szCs w:val="28"/>
+        </w:rPr>
+        <w:t>Satélites:</w:t>
+      </w:r>
+    </w:p>
+    <w:p>
+      <w:pPr>
+        <w:pStyle w:val="Prrafodelista"/>
+        <w:numPr>
+          <w:ilvl w:val="1"/>
+          <w:numId w:val="5"/>
+        </w:numPr>
+        <w:rPr>
+          <w:sz w:val="28"/>
+          <w:szCs w:val="28"/>
+        </w:rPr>
+      </w:pPr>
+      <w:r>
+        <w:rPr>
+          <w:sz w:val="28"/>
+          <w:szCs w:val="28"/>
+        </w:rPr>
+        <w:t>Kenobi (posición X: 14, Posición Y: 45)</w:t>
+      </w:r>
+    </w:p>
+    <w:p>
+      <w:pPr>
+        <w:pStyle w:val="Prrafodelista"/>
+        <w:numPr>
+          <w:ilvl w:val="1"/>
+          <w:numId w:val="5"/>
+        </w:numPr>
+        <w:rPr>
+          <w:sz w:val="28"/>
+          <w:szCs w:val="28"/>
+        </w:rPr>
+      </w:pPr>
+      <w:r>
+        <w:rPr>
+          <w:sz w:val="28"/>
+          <w:szCs w:val="28"/>
+        </w:rPr>
+        <w:t>Skywalker (Posición X: 80, Posición Y:70)</w:t>
+      </w:r>
+    </w:p>
+    <w:p>
+      <w:pPr>
+        <w:pStyle w:val="Prrafodelista"/>
+        <w:numPr>
+          <w:ilvl w:val="1"/>
+          <w:numId w:val="5"/>
+        </w:numPr>
+        <w:rPr>
+          <w:sz w:val="28"/>
+          <w:szCs w:val="28"/>
+        </w:rPr>
+      </w:pPr>
+      <w:r>
+        <w:rPr>
+          <w:sz w:val="28"/>
+          <w:szCs w:val="28"/>
+        </w:rPr>
+        <w:t>Sato (Posición X: 71, Posición Y: 50)</w:t>
+      </w:r>
+    </w:p>
+    <w:p>
+      <w:pPr>
+        <w:pStyle w:val="Prrafodelista"/>
+        <w:numPr>
+          <w:ilvl w:val="0"/>
+          <w:numId w:val="5"/>
+        </w:numPr>
+        <w:rPr>
+          <w:sz w:val="28"/>
+          <w:szCs w:val="28"/>
+        </w:rPr>
+      </w:pPr>
+      <w:r>
+        <w:rPr>
+          <w:sz w:val="28"/>
+          <w:szCs w:val="28"/>
+        </w:rPr>
+        <w:t>Mediante triangulación se puede verificar que las coordenadas de la nave son X:50 – Y: 30 si las distancias entre nave y satélite son:</w:t>
+      </w:r>
+    </w:p>
+    <w:p>
+      <w:pPr>
+        <w:pStyle w:val="Prrafodelista"/>
+        <w:numPr>
+          <w:ilvl w:val="1"/>
+          <w:numId w:val="5"/>
+        </w:numPr>
+        <w:rPr>
+          <w:sz w:val="28"/>
+          <w:szCs w:val="28"/>
+        </w:rPr>
+      </w:pPr>
+      <w:r>
+        <w:rPr>
+          <w:sz w:val="28"/>
+          <w:szCs w:val="28"/>
+        </w:rPr>
+        <w:t>KENOBI -&gt; 39.0</w:t>
+      </w:r>
+    </w:p>
+    <w:p>
+      <w:pPr>
+        <w:pStyle w:val="Prrafodelista"/>
+        <w:numPr>
+          <w:ilvl w:val="1"/>
+          <w:numId w:val="5"/>
+        </w:numPr>
+        <w:rPr>
+          <w:sz w:val="28"/>
+          <w:szCs w:val="28"/>
+        </w:rPr>
+      </w:pPr>
+      <w:r>
+        <w:rPr>
+          <w:sz w:val="28"/>
+          <w:szCs w:val="28"/>
+        </w:rPr>
+        <w:t>SKYWALKER -&gt; 50.0</w:t>
+      </w:r>
+    </w:p>
+    <w:p>
+      <w:pPr>
+        <w:pStyle w:val="Prrafodelista"/>
+        <w:numPr>
+          <w:ilvl w:val="1"/>
+          <w:numId w:val="5"/>
+        </w:numPr>
+        <w:rPr>
+          <w:sz w:val="28"/>
+          <w:szCs w:val="28"/>
+        </w:rPr>
+      </w:pPr>
+      <w:r>
+        <w:rPr>
+          <w:sz w:val="28"/>
+          <w:szCs w:val="28"/>
+        </w:rPr>
+        <w:t>SATO -&gt; 29.0</w:t>
+      </w:r>
+    </w:p>
+    <w:p>
+      <w:pPr>
+        <w:pStyle w:val="Prrafodelista"/>
+        <w:numPr>
+          <w:ilvl w:val="0"/>
+          <w:numId w:val="5"/>
+        </w:numPr>
+        <w:rPr>
+          <w:sz w:val="28"/>
+          <w:szCs w:val="28"/>
+        </w:rPr>
+      </w:pPr>
+      <w:r>
+        <w:rPr>
+          <w:sz w:val="28"/>
+          <w:szCs w:val="28"/>
+        </w:rPr>
+        <w:t>Los satélites no cuentan con transmisiones, las cuales son datos que pueden ser reemplazados o borrados así que no se tiene interés en su persistencia</w:t>
+      </w:r>
+    </w:p>
+    <w:p>
+      <w:pPr>
+        <w:rPr>
+          <w:sz w:val="40"/>
+          <w:szCs w:val="40"/>
+        </w:rPr>
+      </w:pPr>
+      <w:r>
+        <w:rPr>
+          <w:sz w:val="40"/>
+          <w:szCs w:val="40"/>
+        </w:rPr>
+        <w:t>CONSIDERACIONES:</w:t>
+      </w:r>
+    </w:p>
+    <w:p>
+      <w:pPr>
+        <w:rPr>
+          <w:sz w:val="28"/>
+          <w:szCs w:val="28"/>
+        </w:rPr>
+      </w:pPr>
+      <w:r>
+        <w:rPr>
+          <w:sz w:val="28"/>
+          <w:szCs w:val="28"/>
+        </w:rPr>
+        <w:t>No se consideró la persistencia de los datos ya que no hay necesidad por parte de la API consultar a una base de datos para ir guardando posicionamiento de la nave y los mensajes que se van trasmitiendo constantemente además que los satélites siempre serán esos 3 y la única modificación que tendrán estas es cuando su posición cambia pero eso no amerita la necesidad de una base de datos relacional.</w:t>
+      </w:r>
+    </w:p>
+    <w:p>
+      <w:pPr>
+        <w:rPr>
+          <w:sz w:val="28"/>
+          <w:szCs w:val="28"/>
+        </w:rPr>
+      </w:pPr>
+      <w:r>
+        <w:rPr>
+          <w:sz w:val="28"/>
+          <w:szCs w:val="28"/>
+        </w:rPr>
+        <w:t>Por otra parte se consideró el desarrollo de un cliente front (que no pudo ser deployada y por lo tanto se usará de forma local como una DEMO) para una mejor interacción entre el usuario y la API.</w:t>
+      </w:r>
+    </w:p>
+    <w:p>
+      <w:pPr>
+        <w:rPr>
+          <w:sz w:val="28"/>
+          <w:szCs w:val="28"/>
+        </w:rPr>
+      </w:pPr>
+      <w:r>
+        <w:rPr>
+          <w:sz w:val="28"/>
+          <w:szCs w:val="28"/>
+        </w:rPr>
+        <w:t xml:space="preserve">Y por último, se tomó en cuenta la creación de nuevos servicios </w:t>
+      </w:r>
+      <w:r>
+        <w:rPr>
+          <w:sz w:val="28"/>
+          <w:szCs w:val="28"/>
+        </w:rPr>
+        <w:t xml:space="preserve">de la </w:t>
+      </w:r>
+      <w:r>
+        <w:rPr>
+          <w:sz w:val="28"/>
+          <w:szCs w:val="28"/>
+        </w:rPr>
+        <w:t xml:space="preserve">API para poder </w:t>
+      </w:r>
+      <w:r>
+        <w:rPr>
+          <w:sz w:val="28"/>
+          <w:szCs w:val="28"/>
+        </w:rPr>
+        <w:t>tener uso mas expandido de las funcionalidades y también la consideración de diversas excepciones para poder obtener la suficiente información sobre cuales son los problemas que se han encontrado.</w:t>
+      </w:r>
+    </w:p>
+    <w:p>
+      <w:pPr>
+        <w:rPr>
+          <w:sz w:val="28"/>
+          <w:szCs w:val="28"/>
+        </w:rPr>
+      </w:pPr>
+      <w:r>
+        <w:rPr>
+          <w:sz w:val="40"/>
+          <w:szCs w:val="40"/>
+        </w:rPr>
         <w:t>GUÍA DE USO DEL FRONT.</w:t>
       </w:r>
     </w:p>
@@ -2115,140 +2095,29 @@
           <w:szCs w:val="28"/>
         </w:rPr>
       </w:pPr>
-    </w:p>
-    <w:p>
-      <w:pPr>
-        <w:rPr>
-          <w:sz w:val="28"/>
-          <w:szCs w:val="28"/>
-        </w:rPr>
-      </w:pPr>
-    </w:p>
-    <w:p>
-      <w:pPr>
-        <w:rPr>
-          <w:sz w:val="28"/>
-          <w:szCs w:val="28"/>
-        </w:rPr>
-      </w:pPr>
-      <w:r>
-        <w:rPr>
-          <w:sz w:val="28"/>
-          <w:szCs w:val="28"/>
-        </w:rPr>
-        <w:t xml:space="preserve">Para utilizar el </w:t>
-      </w:r>
-      <w:proofErr w:type="spellStart"/>
-      <w:r>
-        <w:rPr>
-          <w:sz w:val="28"/>
-          <w:szCs w:val="28"/>
-        </w:rPr>
-        <w:t>front</w:t>
-      </w:r>
-      <w:proofErr w:type="spellEnd"/>
-      <w:r>
-        <w:rPr>
-          <w:sz w:val="28"/>
-          <w:szCs w:val="28"/>
-        </w:rPr>
-        <w:t xml:space="preserve"> se requerirán en la </w:t>
-      </w:r>
-      <w:proofErr w:type="gramStart"/>
-      <w:r>
-        <w:rPr>
-          <w:sz w:val="28"/>
-          <w:szCs w:val="28"/>
-        </w:rPr>
-        <w:t>carpeta  del</w:t>
-      </w:r>
-      <w:proofErr w:type="gramEnd"/>
-      <w:r>
-        <w:rPr>
-          <w:sz w:val="28"/>
-          <w:szCs w:val="28"/>
-        </w:rPr>
-        <w:t xml:space="preserve"> </w:t>
-      </w:r>
-      <w:proofErr w:type="spellStart"/>
-      <w:r>
-        <w:rPr>
-          <w:sz w:val="28"/>
-          <w:szCs w:val="28"/>
-        </w:rPr>
-        <w:t>front</w:t>
-      </w:r>
-      <w:proofErr w:type="spellEnd"/>
-      <w:r>
-        <w:rPr>
-          <w:sz w:val="28"/>
-          <w:szCs w:val="28"/>
-        </w:rPr>
-        <w:t xml:space="preserve"> </w:t>
-      </w:r>
-    </w:p>
-    <w:p>
-      <w:pPr>
-        <w:rPr>
-          <w:sz w:val="28"/>
-          <w:szCs w:val="28"/>
-        </w:rPr>
-      </w:pPr>
-    </w:p>
-    <w:p>
-      <w:pPr>
-        <w:rPr>
-          <w:sz w:val="28"/>
-          <w:szCs w:val="28"/>
-        </w:rPr>
-      </w:pPr>
-      <w:r>
-        <w:rPr>
-          <w:sz w:val="28"/>
-          <w:szCs w:val="28"/>
-        </w:rPr>
-        <w:t>/</w:t>
-      </w:r>
-      <w:proofErr w:type="spellStart"/>
-      <w:r>
-        <w:rPr>
-          <w:sz w:val="28"/>
-          <w:szCs w:val="28"/>
-        </w:rPr>
-        <w:t>front</w:t>
-      </w:r>
-      <w:proofErr w:type="spellEnd"/>
-      <w:r>
-        <w:rPr>
-          <w:sz w:val="28"/>
-          <w:szCs w:val="28"/>
-        </w:rPr>
-        <w:t>/</w:t>
-      </w:r>
-      <w:proofErr w:type="spellStart"/>
-      <w:r>
-        <w:rPr>
-          <w:sz w:val="28"/>
-          <w:szCs w:val="28"/>
-        </w:rPr>
-        <w:t>frontQuasar</w:t>
-      </w:r>
-      <w:proofErr w:type="spellEnd"/>
-      <w:r>
-        <w:rPr>
-          <w:sz w:val="28"/>
-          <w:szCs w:val="28"/>
-        </w:rPr>
-        <w:t>:</w:t>
-      </w:r>
-    </w:p>
-    <w:p>
-      <w:pPr>
-        <w:rPr>
-          <w:sz w:val="28"/>
-          <w:szCs w:val="28"/>
-        </w:rPr>
-      </w:pPr>
+      <w:r>
+        <w:rPr>
+          <w:sz w:val="28"/>
+          <w:szCs w:val="28"/>
+        </w:rPr>
+        <w:t xml:space="preserve">Para utilizar el front se requerirán en la carpeta  del front </w:t>
+      </w:r>
+    </w:p>
+    <w:p>
+      <w:pPr>
+        <w:rPr>
+          <w:sz w:val="28"/>
+          <w:szCs w:val="28"/>
+        </w:rPr>
+      </w:pPr>
+      <w:r>
+        <w:rPr>
+          <w:sz w:val="28"/>
+          <w:szCs w:val="28"/>
+        </w:rPr>
+        <w:lastRenderedPageBreak/>
+        <w:t>/front/frontQuasar:</w:t>
+      </w:r>
     </w:p>
     <w:p>
       <w:pPr>
@@ -2307,7 +2176,6 @@
         </w:rPr>
         <w:t>Angular CLI (</w:t>
       </w:r>
-      <w:proofErr w:type="spellStart"/>
       <w:r>
         <w:rPr>
           <w:rStyle w:val="pln"/>
@@ -2317,9 +2185,19 @@
           <w:szCs w:val="28"/>
           <w:shd w:val="clear" w:color="auto" w:fill="444444"/>
         </w:rPr>
-        <w:t>npm</w:t>
-      </w:r>
-      <w:proofErr w:type="spellEnd"/>
+        <w:t xml:space="preserve">npm install </w:t>
+      </w:r>
+      <w:r>
+        <w:rPr>
+          <w:rStyle w:val="pun"/>
+          <w:rFonts w:ascii="Courier New" w:hAnsi="Courier New" w:cs="Courier New"/>
+          <w:color w:val="17FF0B"/>
+          <w:sz w:val="28"/>
+          <w:szCs w:val="28"/>
+          <w:shd w:val="clear" w:color="auto" w:fill="444444"/>
+        </w:rPr>
+        <w:t>-</w:t>
+      </w:r>
       <w:r>
         <w:rPr>
           <w:rStyle w:val="pln"/>
@@ -2329,9 +2207,30 @@
           <w:szCs w:val="28"/>
           <w:shd w:val="clear" w:color="auto" w:fill="444444"/>
         </w:rPr>
-        <w:t xml:space="preserve"> </w:t>
-      </w:r>
-      <w:proofErr w:type="spellStart"/>
+        <w:t xml:space="preserve">g </w:t>
+      </w:r>
+      <w:r>
+        <w:rPr>
+          <w:rStyle w:val="lit"/>
+          <w:rFonts w:ascii="Courier New" w:hAnsi="Courier New" w:cs="Courier New"/>
+          <w:color w:val="17FF0B"/>
+          <w:sz w:val="28"/>
+          <w:szCs w:val="28"/>
+          <w:shd w:val="clear" w:color="auto" w:fill="444444"/>
+        </w:rPr>
+        <w:t>@angular</w:t>
+      </w:r>
+      <w:r>
+        <w:rPr>
+          <w:rStyle w:val="pun"/>
+          <w:rFonts w:ascii="Courier New" w:hAnsi="Courier New" w:cs="Courier New"/>
+          <w:color w:val="17FF0B"/>
+          <w:sz w:val="28"/>
+          <w:szCs w:val="28"/>
+          <w:shd w:val="clear" w:color="auto" w:fill="444444"/>
+        </w:rPr>
+        <w:t>/</w:t>
+      </w:r>
       <w:r>
         <w:rPr>
           <w:rStyle w:val="pln"/>
@@ -2341,157 +2240,7 @@
           <w:szCs w:val="28"/>
           <w:shd w:val="clear" w:color="auto" w:fill="444444"/>
         </w:rPr>
-        <w:t>install</w:t>
-      </w:r>
-      <w:proofErr w:type="spellEnd"/>
-      <w:r>
-        <w:rPr>
-          <w:rStyle w:val="pln"/>
-          <w:rFonts w:ascii="Courier New" w:hAnsi="Courier New" w:cs="Courier New"/>
-          <w:color w:val="17FF0B"/>
-          <w:sz w:val="28"/>
-          <w:szCs w:val="28"/>
-          <w:shd w:val="clear" w:color="auto" w:fill="444444"/>
-        </w:rPr>
-        <w:t xml:space="preserve"> </w:t>
-      </w:r>
-      <w:r>
-        <w:rPr>
-          <w:rStyle w:val="pun"/>
-          <w:rFonts w:ascii="Courier New" w:hAnsi="Courier New" w:cs="Courier New"/>
-          <w:color w:val="17FF0B"/>
-          <w:sz w:val="28"/>
-          <w:szCs w:val="28"/>
-          <w:shd w:val="clear" w:color="auto" w:fill="444444"/>
-        </w:rPr>
-        <w:t>-</w:t>
-      </w:r>
-      <w:r>
-        <w:rPr>
-          <w:rStyle w:val="pln"/>
-          <w:rFonts w:ascii="Courier New" w:hAnsi="Courier New" w:cs="Courier New"/>
-          <w:color w:val="17FF0B"/>
-          <w:sz w:val="28"/>
-          <w:szCs w:val="28"/>
-          <w:shd w:val="clear" w:color="auto" w:fill="444444"/>
-        </w:rPr>
-        <w:t xml:space="preserve">g </w:t>
-      </w:r>
-      <w:r>
-        <w:rPr>
-          <w:rStyle w:val="lit"/>
-          <w:rFonts w:ascii="Courier New" w:hAnsi="Courier New" w:cs="Courier New"/>
-          <w:color w:val="17FF0B"/>
-          <w:sz w:val="28"/>
-          <w:szCs w:val="28"/>
-          <w:shd w:val="clear" w:color="auto" w:fill="444444"/>
-        </w:rPr>
-        <w:t>@angular</w:t>
-      </w:r>
-      <w:r>
-        <w:rPr>
-          <w:rStyle w:val="pun"/>
-          <w:rFonts w:ascii="Courier New" w:hAnsi="Courier New" w:cs="Courier New"/>
-          <w:color w:val="17FF0B"/>
-          <w:sz w:val="28"/>
-          <w:szCs w:val="28"/>
-          <w:shd w:val="clear" w:color="auto" w:fill="444444"/>
-        </w:rPr>
-        <w:t>/</w:t>
-      </w:r>
-      <w:r>
-        <w:rPr>
-          <w:rStyle w:val="pln"/>
-          <w:rFonts w:ascii="Courier New" w:hAnsi="Courier New" w:cs="Courier New"/>
-          <w:color w:val="17FF0B"/>
-          <w:sz w:val="28"/>
-          <w:szCs w:val="28"/>
-          <w:shd w:val="clear" w:color="auto" w:fill="444444"/>
-        </w:rPr>
-        <w:t>cli</w:t>
-      </w:r>
-      <w:r>
-        <w:rPr>
-          <w:rStyle w:val="pln"/>
-          <w:rFonts w:ascii="Courier New" w:hAnsi="Courier New" w:cs="Courier New"/>
-          <w:color w:val="17FF0B"/>
-          <w:sz w:val="28"/>
-          <w:szCs w:val="28"/>
-          <w:shd w:val="clear" w:color="auto" w:fill="444444"/>
-        </w:rPr>
-        <w:t xml:space="preserve">) (quitar el -g para que no sea </w:t>
-      </w:r>
-      <w:proofErr w:type="gramStart"/>
-      <w:r>
-        <w:rPr>
-          <w:rStyle w:val="pln"/>
-          <w:rFonts w:ascii="Courier New" w:hAnsi="Courier New" w:cs="Courier New"/>
-          <w:color w:val="17FF0B"/>
-          <w:sz w:val="28"/>
-          <w:szCs w:val="28"/>
-          <w:shd w:val="clear" w:color="auto" w:fill="444444"/>
-        </w:rPr>
-        <w:t>global</w:t>
-      </w:r>
-      <w:proofErr w:type="gramEnd"/>
-      <w:r>
-        <w:rPr>
-          <w:rStyle w:val="pln"/>
-          <w:rFonts w:ascii="Courier New" w:hAnsi="Courier New" w:cs="Courier New"/>
-          <w:color w:val="17FF0B"/>
-          <w:sz w:val="28"/>
-          <w:szCs w:val="28"/>
-          <w:shd w:val="clear" w:color="auto" w:fill="444444"/>
-        </w:rPr>
-        <w:t xml:space="preserve"> pero para que funcione debe hacerlo en la </w:t>
-      </w:r>
-      <w:proofErr w:type="spellStart"/>
-      <w:r>
-        <w:rPr>
-          <w:rStyle w:val="pln"/>
-          <w:rFonts w:ascii="Courier New" w:hAnsi="Courier New" w:cs="Courier New"/>
-          <w:color w:val="17FF0B"/>
-          <w:sz w:val="28"/>
-          <w:szCs w:val="28"/>
-          <w:shd w:val="clear" w:color="auto" w:fill="444444"/>
-        </w:rPr>
-        <w:t>carpte</w:t>
-      </w:r>
-      <w:proofErr w:type="spellEnd"/>
-      <w:r>
-        <w:rPr>
-          <w:rStyle w:val="pln"/>
-          <w:rFonts w:ascii="Courier New" w:hAnsi="Courier New" w:cs="Courier New"/>
-          <w:color w:val="17FF0B"/>
-          <w:sz w:val="28"/>
-          <w:szCs w:val="28"/>
-          <w:shd w:val="clear" w:color="auto" w:fill="444444"/>
-        </w:rPr>
-        <w:t xml:space="preserve"> del </w:t>
-      </w:r>
-      <w:proofErr w:type="spellStart"/>
-      <w:r>
-        <w:rPr>
-          <w:rStyle w:val="pln"/>
-          <w:rFonts w:ascii="Courier New" w:hAnsi="Courier New" w:cs="Courier New"/>
-          <w:color w:val="17FF0B"/>
-          <w:sz w:val="28"/>
-          <w:szCs w:val="28"/>
-          <w:shd w:val="clear" w:color="auto" w:fill="444444"/>
-        </w:rPr>
-        <w:t>front</w:t>
-      </w:r>
-      <w:proofErr w:type="spellEnd"/>
-      <w:r>
-        <w:rPr>
-          <w:rStyle w:val="pln"/>
-          <w:rFonts w:ascii="Courier New" w:hAnsi="Courier New" w:cs="Courier New"/>
-          <w:color w:val="17FF0B"/>
-          <w:sz w:val="28"/>
-          <w:szCs w:val="28"/>
-          <w:shd w:val="clear" w:color="auto" w:fill="444444"/>
-        </w:rPr>
-        <w:t>)</w:t>
+        <w:t>cli) (quitar el -g para que no sea global pero para que funcione debe hacerlo en la carpte del front)</w:t>
       </w:r>
     </w:p>
     <w:p>
@@ -2506,21 +2255,12 @@
           <w:szCs w:val="28"/>
         </w:rPr>
       </w:pPr>
-      <w:proofErr w:type="spellStart"/>
-      <w:r>
-        <w:rPr>
-          <w:sz w:val="28"/>
-          <w:szCs w:val="28"/>
-        </w:rPr>
-        <w:t>Typescript</w:t>
-      </w:r>
-      <w:proofErr w:type="spellEnd"/>
-      <w:r>
-        <w:rPr>
-          <w:sz w:val="28"/>
-          <w:szCs w:val="28"/>
-        </w:rPr>
-        <w:t xml:space="preserve"> </w:t>
+      <w:r>
+        <w:rPr>
+          <w:sz w:val="28"/>
+          <w:szCs w:val="28"/>
+        </w:rPr>
+        <w:t xml:space="preserve">Typescript </w:t>
       </w:r>
       <w:hyperlink r:id="rId9" w:history="1">
         <w:r>
@@ -2589,13 +2329,6 @@
           <w:szCs w:val="28"/>
         </w:rPr>
         <w:tab/>
-      </w:r>
-      <w:proofErr w:type="spellStart"/>
-      <w:r>
-        <w:rPr>
-          <w:sz w:val="28"/>
-          <w:szCs w:val="28"/>
-        </w:rPr>
         <w:t>n</w:t>
       </w:r>
       <w:r>
@@ -2606,53 +2339,8 @@
           <w:szCs w:val="28"/>
           <w:lang w:eastAsia="es-MX"/>
         </w:rPr>
-        <w:t>pm</w:t>
-      </w:r>
-      <w:proofErr w:type="spellEnd"/>
-      <w:r>
-        <w:rPr>
-          <w:rFonts w:ascii="var(--bs-font-monospace)" w:eastAsia="Times New Roman" w:hAnsi="var(--bs-font-monospace)" w:cs="Courier New"/>
-          <w:color w:val="212529"/>
-          <w:sz w:val="28"/>
-          <w:szCs w:val="28"/>
-          <w:lang w:eastAsia="es-MX"/>
-        </w:rPr>
-        <w:t xml:space="preserve"> </w:t>
-      </w:r>
-      <w:proofErr w:type="spellStart"/>
-      <w:r>
-        <w:rPr>
-          <w:rFonts w:ascii="var(--bs-font-monospace)" w:eastAsia="Times New Roman" w:hAnsi="var(--bs-font-monospace)" w:cs="Courier New"/>
-          <w:color w:val="212529"/>
-          <w:sz w:val="28"/>
-          <w:szCs w:val="28"/>
-          <w:lang w:eastAsia="es-MX"/>
-        </w:rPr>
-        <w:t>install</w:t>
-      </w:r>
-      <w:proofErr w:type="spellEnd"/>
-      <w:r>
-        <w:rPr>
-          <w:rFonts w:ascii="var(--bs-font-monospace)" w:eastAsia="Times New Roman" w:hAnsi="var(--bs-font-monospace)" w:cs="Courier New"/>
-          <w:color w:val="212529"/>
-          <w:sz w:val="28"/>
-          <w:szCs w:val="28"/>
-          <w:lang w:eastAsia="es-MX"/>
-        </w:rPr>
-        <w:t xml:space="preserve"> </w:t>
-      </w:r>
-      <w:proofErr w:type="spellStart"/>
-      <w:r>
-        <w:rPr>
-          <w:rFonts w:ascii="var(--bs-font-monospace)" w:eastAsia="Times New Roman" w:hAnsi="var(--bs-font-monospace)" w:cs="Courier New"/>
-          <w:color w:val="212529"/>
-          <w:sz w:val="28"/>
-          <w:szCs w:val="28"/>
-          <w:lang w:eastAsia="es-MX"/>
-        </w:rPr>
-        <w:t>bootstrap@next</w:t>
-      </w:r>
-      <w:proofErr w:type="spellEnd"/>
+        <w:t>pm install bootstrap@next</w:t>
+      </w:r>
     </w:p>
     <w:p>
       <w:pPr>
@@ -2687,7 +2375,6 @@
         </w:rPr>
         <w:tab/>
       </w:r>
-      <w:proofErr w:type="spellStart"/>
       <w:r>
         <w:rPr>
           <w:rFonts w:ascii="Courier New" w:hAnsi="Courier New" w:cs="Courier New"/>
@@ -2696,50 +2383,7 @@
           <w:szCs w:val="28"/>
           <w:shd w:val="clear" w:color="auto" w:fill="282C34"/>
         </w:rPr>
-        <w:t>npm</w:t>
-      </w:r>
-      <w:proofErr w:type="spellEnd"/>
-      <w:r>
-        <w:rPr>
-          <w:rFonts w:ascii="Courier New" w:hAnsi="Courier New" w:cs="Courier New"/>
-          <w:color w:val="ABB2BF"/>
-          <w:sz w:val="28"/>
-          <w:szCs w:val="28"/>
-          <w:shd w:val="clear" w:color="auto" w:fill="282C34"/>
-        </w:rPr>
-        <w:t xml:space="preserve"> </w:t>
-      </w:r>
-      <w:proofErr w:type="spellStart"/>
-      <w:r>
-        <w:rPr>
-          <w:rFonts w:ascii="Courier New" w:hAnsi="Courier New" w:cs="Courier New"/>
-          <w:color w:val="ABB2BF"/>
-          <w:sz w:val="28"/>
-          <w:szCs w:val="28"/>
-          <w:shd w:val="clear" w:color="auto" w:fill="282C34"/>
-        </w:rPr>
-        <w:t>install</w:t>
-      </w:r>
-      <w:proofErr w:type="spellEnd"/>
-      <w:r>
-        <w:rPr>
-          <w:rFonts w:ascii="Courier New" w:hAnsi="Courier New" w:cs="Courier New"/>
-          <w:color w:val="ABB2BF"/>
-          <w:sz w:val="28"/>
-          <w:szCs w:val="28"/>
-          <w:shd w:val="clear" w:color="auto" w:fill="282C34"/>
-        </w:rPr>
-        <w:t xml:space="preserve"> sweetalert</w:t>
-      </w:r>
-      <w:r>
-        <w:rPr>
-          <w:rFonts w:ascii="Courier New" w:hAnsi="Courier New" w:cs="Courier New"/>
-          <w:color w:val="ABB2BF"/>
-          <w:sz w:val="28"/>
-          <w:szCs w:val="28"/>
-          <w:shd w:val="clear" w:color="auto" w:fill="282C34"/>
-        </w:rPr>
-        <w:t>2</w:t>
+        <w:t>npm install sweetalert2</w:t>
       </w:r>
     </w:p>
     <w:p>
@@ -2776,58 +2420,22 @@
           <w:sz w:val="28"/>
           <w:szCs w:val="28"/>
         </w:rPr>
-        <w:t xml:space="preserve">ng </w:t>
-      </w:r>
-      <w:proofErr w:type="spellStart"/>
-      <w:r>
-        <w:rPr>
-          <w:rStyle w:val="CdigoHTML"/>
-          <w:rFonts w:eastAsiaTheme="minorHAnsi"/>
-          <w:sz w:val="28"/>
-          <w:szCs w:val="28"/>
-        </w:rPr>
-        <w:t>add</w:t>
-      </w:r>
-      <w:proofErr w:type="spellEnd"/>
-      <w:r>
-        <w:rPr>
-          <w:rStyle w:val="CdigoHTML"/>
-          <w:rFonts w:eastAsiaTheme="minorHAnsi"/>
-          <w:sz w:val="28"/>
-          <w:szCs w:val="28"/>
-        </w:rPr>
-        <w:t xml:space="preserve"> @angular/material</w:t>
-      </w:r>
-    </w:p>
-    <w:p>
-      <w:pPr>
-        <w:rPr>
-          <w:sz w:val="28"/>
-          <w:szCs w:val="28"/>
-        </w:rPr>
-      </w:pPr>
-      <w:r>
-        <w:rPr>
-          <w:sz w:val="28"/>
-          <w:szCs w:val="28"/>
-        </w:rPr>
-        <w:t xml:space="preserve">Una vez </w:t>
-      </w:r>
-      <w:proofErr w:type="spellStart"/>
-      <w:r>
-        <w:rPr>
-          <w:sz w:val="28"/>
-          <w:szCs w:val="28"/>
-        </w:rPr>
-        <w:t>intalados</w:t>
-      </w:r>
-      <w:proofErr w:type="spellEnd"/>
-      <w:r>
-        <w:rPr>
-          <w:sz w:val="28"/>
-          <w:szCs w:val="28"/>
-        </w:rPr>
-        <w:t xml:space="preserve"> ir desde la consola y ejecutar NPM START</w:t>
+        <w:t>ng add @angular/material</w:t>
+      </w:r>
+    </w:p>
+    <w:p>
+      <w:pPr>
+        <w:rPr>
+          <w:sz w:val="28"/>
+          <w:szCs w:val="28"/>
+        </w:rPr>
+      </w:pPr>
+      <w:r>
+        <w:rPr>
+          <w:sz w:val="28"/>
+          <w:szCs w:val="28"/>
+        </w:rPr>
+        <w:t>Una vez intalados ir desde la consola y ejecutar NPM START</w:t>
       </w:r>
     </w:p>
     <w:p>
@@ -2921,7 +2529,6 @@
         <w:rPr>
           <w:noProof/>
         </w:rPr>
-        <w:lastRenderedPageBreak/>
         <w:drawing>
           <wp:inline distT="0" distB="0" distL="0" distR="0" wp14:anchorId="254D4C61" wp14:editId="683E3D54">
             <wp:extent cx="5612130" cy="2861945"/>
@@ -2970,6 +2577,46 @@
     <w:p>
       <w:pPr>
         <w:rPr>
+          <w:sz w:val="28"/>
+          <w:szCs w:val="28"/>
+        </w:rPr>
+      </w:pPr>
+    </w:p>
+    <w:p>
+      <w:pPr>
+        <w:rPr>
+          <w:sz w:val="28"/>
+          <w:szCs w:val="28"/>
+        </w:rPr>
+      </w:pPr>
+    </w:p>
+    <w:p>
+      <w:pPr>
+        <w:rPr>
+          <w:sz w:val="28"/>
+          <w:szCs w:val="28"/>
+        </w:rPr>
+      </w:pPr>
+    </w:p>
+    <w:p>
+      <w:pPr>
+        <w:rPr>
+          <w:sz w:val="28"/>
+          <w:szCs w:val="28"/>
+        </w:rPr>
+      </w:pPr>
+    </w:p>
+    <w:p>
+      <w:pPr>
+        <w:rPr>
+          <w:sz w:val="28"/>
+          <w:szCs w:val="28"/>
+        </w:rPr>
+      </w:pPr>
+    </w:p>
+    <w:p>
+      <w:pPr>
+        <w:rPr>
           <w:sz w:val="40"/>
           <w:szCs w:val="40"/>
         </w:rPr>
@@ -3058,55 +2705,7 @@
           <w:sz w:val="28"/>
           <w:szCs w:val="28"/>
         </w:rPr>
-        <w:t>Para agregar un nuevo pedido que se enviaría a la API, el mensaje debe tomar en cuenta que las palabras desfasadas se representan con el carácter “</w:t>
-      </w:r>
-      <w:proofErr w:type="gramStart"/>
-      <w:r>
-        <w:rPr>
-          <w:sz w:val="28"/>
-          <w:szCs w:val="28"/>
-        </w:rPr>
-        <w:t>-“ tal</w:t>
-      </w:r>
-      <w:proofErr w:type="gramEnd"/>
-      <w:r>
-        <w:rPr>
-          <w:sz w:val="28"/>
-          <w:szCs w:val="28"/>
-        </w:rPr>
-        <w:t xml:space="preserve"> como se muestra en al pantalla. </w:t>
-      </w:r>
-      <w:proofErr w:type="gramStart"/>
-      <w:r>
-        <w:rPr>
-          <w:sz w:val="28"/>
-          <w:szCs w:val="28"/>
-        </w:rPr>
-        <w:t>Además</w:t>
-      </w:r>
-      <w:proofErr w:type="gramEnd"/>
-      <w:r>
-        <w:rPr>
-          <w:sz w:val="28"/>
-          <w:szCs w:val="28"/>
-        </w:rPr>
-        <w:t xml:space="preserve"> quedará representado como </w:t>
-      </w:r>
-      <w:proofErr w:type="spellStart"/>
-      <w:r>
-        <w:rPr>
-          <w:sz w:val="28"/>
-          <w:szCs w:val="28"/>
-        </w:rPr>
-        <w:t>vacia</w:t>
-      </w:r>
-      <w:proofErr w:type="spellEnd"/>
-      <w:r>
-        <w:rPr>
-          <w:sz w:val="28"/>
-          <w:szCs w:val="28"/>
-        </w:rPr>
-        <w:t xml:space="preserve"> la misma.</w:t>
+        <w:t>Para agregar un nuevo pedido que se enviaría a la API, el mensaje debe tomar en cuenta que las palabras desfasadas se representan con el carácter “-“ tal como se muestra en al pantalla. Además quedará representado como vacia la misma.</w:t>
       </w:r>
     </w:p>
     <w:p>
@@ -3141,23 +2740,7 @@
           <w:sz w:val="28"/>
           <w:szCs w:val="28"/>
         </w:rPr>
-        <w:t>POST -&gt; /</w:t>
-      </w:r>
-      <w:proofErr w:type="spellStart"/>
-      <w:r>
-        <w:rPr>
-          <w:sz w:val="28"/>
-          <w:szCs w:val="28"/>
-        </w:rPr>
-        <w:t>topSecret</w:t>
-      </w:r>
-      <w:proofErr w:type="spellEnd"/>
-      <w:r>
-        <w:rPr>
-          <w:sz w:val="28"/>
-          <w:szCs w:val="28"/>
-        </w:rPr>
-        <w:t>/</w:t>
+        <w:t>POST -&gt; /topSecret/</w:t>
       </w:r>
     </w:p>
     <w:p>
@@ -3181,69 +2764,37 @@
           <w:sz w:val="28"/>
           <w:szCs w:val="28"/>
         </w:rPr>
+        <w:t>Por otro lado, los ítems ya cargados no se pueden modificar por lo tanto se debe vaciar la lista cada vez que se quiera modificar o agregar nueva información.</w:t>
+      </w:r>
+    </w:p>
+    <w:p>
+      <w:pPr>
+        <w:rPr>
+          <w:sz w:val="28"/>
+          <w:szCs w:val="28"/>
+        </w:rPr>
+      </w:pPr>
+      <w:r>
+        <w:rPr>
+          <w:sz w:val="28"/>
+          <w:szCs w:val="28"/>
+        </w:rPr>
+        <w:t>Por otro lado, se puede cargar en Distancia un valor alfanumérico pero generará un error desde la parte de la API que se mostrará debajo de la tabla y los botones de BORRAR y CONSULTAR y por último los nombres de los satélites deben matchear si o si con los satélites existentes en la API, la cual se podrá ver en la siguiente pantalla.</w:t>
+      </w:r>
+    </w:p>
+    <w:p>
+      <w:pPr>
+        <w:rPr>
+          <w:sz w:val="28"/>
+          <w:szCs w:val="28"/>
+        </w:rPr>
+      </w:pPr>
+      <w:r>
+        <w:rPr>
+          <w:sz w:val="28"/>
+          <w:szCs w:val="28"/>
+        </w:rPr>
         <w:lastRenderedPageBreak/>
-        <w:t>Por otro lado, los ítems ya cargados no se pueden modificar por lo tanto se debe vaciar la lista cada vez que se quiera modificar o agregar nueva información.</w:t>
-      </w:r>
-    </w:p>
-    <w:p>
-      <w:pPr>
-        <w:rPr>
-          <w:sz w:val="28"/>
-          <w:szCs w:val="28"/>
-        </w:rPr>
-      </w:pPr>
-      <w:r>
-        <w:rPr>
-          <w:sz w:val="28"/>
-          <w:szCs w:val="28"/>
-        </w:rPr>
-        <w:t xml:space="preserve">Por otro lado, se puede cargar en Distancia un valor </w:t>
-      </w:r>
-      <w:proofErr w:type="gramStart"/>
-      <w:r>
-        <w:rPr>
-          <w:sz w:val="28"/>
-          <w:szCs w:val="28"/>
-        </w:rPr>
-        <w:t>alfanumérico</w:t>
-      </w:r>
-      <w:proofErr w:type="gramEnd"/>
-      <w:r>
-        <w:rPr>
-          <w:sz w:val="28"/>
-          <w:szCs w:val="28"/>
-        </w:rPr>
-        <w:t xml:space="preserve"> pero generará un error desde la parte de la API que se mostrará debajo de la tabla y los botones de BORRAR y CONSULTAR y por último los nombres de los satélites deben </w:t>
-      </w:r>
-      <w:proofErr w:type="spellStart"/>
-      <w:r>
-        <w:rPr>
-          <w:sz w:val="28"/>
-          <w:szCs w:val="28"/>
-        </w:rPr>
-        <w:t>matchear</w:t>
-      </w:r>
-      <w:proofErr w:type="spellEnd"/>
-      <w:r>
-        <w:rPr>
-          <w:sz w:val="28"/>
-          <w:szCs w:val="28"/>
-        </w:rPr>
-        <w:t xml:space="preserve"> si o si con los satélites existentes en la API, la cual se podrá ver en la siguiente pantalla.</w:t>
-      </w:r>
-    </w:p>
-    <w:p>
-      <w:pPr>
-        <w:rPr>
-          <w:sz w:val="28"/>
-          <w:szCs w:val="28"/>
-        </w:rPr>
-      </w:pPr>
-      <w:r>
-        <w:rPr>
-          <w:sz w:val="28"/>
-          <w:szCs w:val="28"/>
-        </w:rPr>
         <w:t>Esta interfaz devolverá la información de la siguiente manera.</w:t>
       </w:r>
     </w:p>
@@ -3386,7 +2937,6 @@
           <w:sz w:val="28"/>
           <w:szCs w:val="28"/>
         </w:rPr>
-        <w:lastRenderedPageBreak/>
         <w:t>También muestro los datos que dieron el caso de éxito</w:t>
       </w:r>
     </w:p>
@@ -3458,6 +3008,7 @@
           <w:sz w:val="40"/>
           <w:szCs w:val="40"/>
         </w:rPr>
+        <w:lastRenderedPageBreak/>
         <w:t>SERVICIO 2</w:t>
       </w:r>
     </w:p>
@@ -3574,7 +3125,6 @@
         <w:rPr>
           <w:noProof/>
         </w:rPr>
-        <w:lastRenderedPageBreak/>
         <w:drawing>
           <wp:inline distT="0" distB="0" distL="0" distR="0" wp14:anchorId="17E51116" wp14:editId="461FFD31">
             <wp:extent cx="5612130" cy="2026920"/>
@@ -3647,23 +3197,8 @@
           <w:sz w:val="28"/>
           <w:szCs w:val="28"/>
         </w:rPr>
-        <w:t xml:space="preserve">Este servicio </w:t>
-      </w:r>
-      <w:proofErr w:type="spellStart"/>
-      <w:r>
-        <w:rPr>
-          <w:sz w:val="28"/>
-          <w:szCs w:val="28"/>
-        </w:rPr>
-        <w:t>envia</w:t>
-      </w:r>
-      <w:proofErr w:type="spellEnd"/>
-      <w:r>
-        <w:rPr>
-          <w:sz w:val="28"/>
-          <w:szCs w:val="28"/>
-        </w:rPr>
-        <w:t xml:space="preserve"> la petición </w:t>
+        <w:lastRenderedPageBreak/>
+        <w:t xml:space="preserve">Este servicio envia la petición </w:t>
       </w:r>
     </w:p>
     <w:p>
@@ -3699,7 +3234,6 @@
         </w:rPr>
         <w:t>s</w:t>
       </w:r>
-      <w:proofErr w:type="gramStart"/>
       <w:r>
         <w:rPr>
           <w:sz w:val="28"/>
@@ -3712,15 +3246,7 @@
           <w:sz w:val="28"/>
           <w:szCs w:val="28"/>
         </w:rPr>
-        <w:t>{</w:t>
-      </w:r>
-      <w:proofErr w:type="gramEnd"/>
-      <w:r>
-        <w:rPr>
-          <w:sz w:val="28"/>
-          <w:szCs w:val="28"/>
-        </w:rPr>
-        <w:t>nombre satélite}</w:t>
+        <w:t>{nombre satélite}</w:t>
       </w:r>
       <w:r>
         <w:rPr>
@@ -3805,32 +3331,7 @@
           <w:sz w:val="28"/>
           <w:szCs w:val="28"/>
         </w:rPr>
-        <w:t>POST -&gt; /</w:t>
-      </w:r>
-      <w:proofErr w:type="spellStart"/>
-      <w:r>
-        <w:rPr>
-          <w:sz w:val="28"/>
-          <w:szCs w:val="28"/>
-        </w:rPr>
-        <w:t>topsecret_split</w:t>
-      </w:r>
-      <w:proofErr w:type="spellEnd"/>
-      <w:proofErr w:type="gramStart"/>
-      <w:r>
-        <w:rPr>
-          <w:sz w:val="28"/>
-          <w:szCs w:val="28"/>
-        </w:rPr>
-        <w:t>/{</w:t>
-      </w:r>
-      <w:proofErr w:type="gramEnd"/>
-      <w:r>
-        <w:rPr>
-          <w:sz w:val="28"/>
-          <w:szCs w:val="28"/>
-        </w:rPr>
-        <w:t>NOMBRE SATELITE}</w:t>
+        <w:t>POST -&gt; /topsecret_split/{NOMBRE SATELITE}</w:t>
       </w:r>
     </w:p>
     <w:p>
@@ -3850,30 +3351,7 @@
           <w:sz w:val="28"/>
           <w:szCs w:val="28"/>
         </w:rPr>
-        <w:t>GET</w:t>
-      </w:r>
-      <w:r>
-        <w:rPr>
-          <w:sz w:val="28"/>
-          <w:szCs w:val="28"/>
-        </w:rPr>
-        <w:t xml:space="preserve"> -&gt; /</w:t>
-      </w:r>
-      <w:proofErr w:type="spellStart"/>
-      <w:r>
-        <w:rPr>
-          <w:sz w:val="28"/>
-          <w:szCs w:val="28"/>
-        </w:rPr>
-        <w:t>topsecret_split</w:t>
-      </w:r>
-      <w:proofErr w:type="spellEnd"/>
-      <w:r>
-        <w:rPr>
-          <w:sz w:val="28"/>
-          <w:szCs w:val="28"/>
-        </w:rPr>
-        <w:t>/</w:t>
+        <w:t>GET -&gt; /topsecret_split/</w:t>
       </w:r>
     </w:p>
     <w:p>
@@ -3893,37 +3371,7 @@
           <w:sz w:val="28"/>
           <w:szCs w:val="28"/>
         </w:rPr>
-        <w:t>GET</w:t>
-      </w:r>
-      <w:r>
-        <w:rPr>
-          <w:sz w:val="28"/>
-          <w:szCs w:val="28"/>
-        </w:rPr>
-        <w:t xml:space="preserve"> -&gt; /</w:t>
-      </w:r>
-      <w:proofErr w:type="spellStart"/>
-      <w:r>
-        <w:rPr>
-          <w:sz w:val="28"/>
-          <w:szCs w:val="28"/>
-        </w:rPr>
-        <w:t>topsecret_split</w:t>
-      </w:r>
-      <w:proofErr w:type="spellEnd"/>
-      <w:r>
-        <w:rPr>
-          <w:sz w:val="28"/>
-          <w:szCs w:val="28"/>
-        </w:rPr>
-        <w:t>/</w:t>
-      </w:r>
-      <w:r>
-        <w:rPr>
-          <w:sz w:val="28"/>
-          <w:szCs w:val="28"/>
-        </w:rPr>
-        <w:t>data</w:t>
+        <w:t>GET -&gt; /topsecret_split/data</w:t>
       </w:r>
     </w:p>
     <w:p>
@@ -3943,23 +3391,7 @@
           <w:sz w:val="28"/>
           <w:szCs w:val="28"/>
         </w:rPr>
-        <w:t>DELETE -&gt; /</w:t>
-      </w:r>
-      <w:proofErr w:type="spellStart"/>
-      <w:r>
-        <w:rPr>
-          <w:sz w:val="28"/>
-          <w:szCs w:val="28"/>
-        </w:rPr>
-        <w:t>topsecret_split</w:t>
-      </w:r>
-      <w:proofErr w:type="spellEnd"/>
-      <w:r>
-        <w:rPr>
-          <w:sz w:val="28"/>
-          <w:szCs w:val="28"/>
-        </w:rPr>
-        <w:t>/</w:t>
+        <w:t>DELETE -&gt; /topsecret_split/</w:t>
       </w:r>
     </w:p>
     <w:p>
@@ -4039,115 +3471,51 @@
           <w:sz w:val="28"/>
           <w:szCs w:val="28"/>
         </w:rPr>
+        <w:t>Para cargar un nuevo registro de transmisión, el nombre SI O SI debe existir entre los satélites ya existentes. La distancia y el mensaje se cargaran a continuación una vez que dicho campo del nombre se valide.</w:t>
+      </w:r>
+    </w:p>
+    <w:p>
+      <w:pPr>
+        <w:rPr>
+          <w:sz w:val="28"/>
+          <w:szCs w:val="28"/>
+        </w:rPr>
+      </w:pPr>
+      <w:r>
+        <w:rPr>
+          <w:sz w:val="28"/>
+          <w:szCs w:val="28"/>
+        </w:rPr>
+        <w:t>Por otro lado se puede borrar todos los elementos almacenados lo que realizará la petición DELETE -&gt; /topsecret_split/ que borrará toda la lista de transmisiones emitidas por la nave que recibieron los satélites.</w:t>
+      </w:r>
+    </w:p>
+    <w:p>
+      <w:pPr>
+        <w:rPr>
+          <w:sz w:val="28"/>
+          <w:szCs w:val="28"/>
+        </w:rPr>
+      </w:pPr>
+      <w:r>
+        <w:rPr>
+          <w:sz w:val="28"/>
+          <w:szCs w:val="28"/>
+        </w:rPr>
+        <w:t>Y por último ENVIAR CONSULTA consumirá el pedido GET -&gt; /topsecret_spit/ que devolvería los siguientes resultados:</w:t>
+      </w:r>
+    </w:p>
+    <w:p>
+      <w:pPr>
+        <w:rPr>
+          <w:sz w:val="28"/>
+          <w:szCs w:val="28"/>
+        </w:rPr>
+      </w:pPr>
+      <w:r>
+        <w:rPr>
+          <w:noProof/>
+        </w:rPr>
         <w:lastRenderedPageBreak/>
-        <w:t xml:space="preserve">Para cargar un nuevo registro de transmisión, el nombre SI O SI debe existir entre los satélites ya existentes. La distancia y el mensaje se </w:t>
-      </w:r>
-      <w:proofErr w:type="gramStart"/>
-      <w:r>
-        <w:rPr>
-          <w:sz w:val="28"/>
-          <w:szCs w:val="28"/>
-        </w:rPr>
-        <w:t>cargaran</w:t>
-      </w:r>
-      <w:proofErr w:type="gramEnd"/>
-      <w:r>
-        <w:rPr>
-          <w:sz w:val="28"/>
-          <w:szCs w:val="28"/>
-        </w:rPr>
-        <w:t xml:space="preserve"> a continuación una vez que dicho campo del nombre se valide.</w:t>
-      </w:r>
-    </w:p>
-    <w:p>
-      <w:pPr>
-        <w:rPr>
-          <w:sz w:val="28"/>
-          <w:szCs w:val="28"/>
-        </w:rPr>
-      </w:pPr>
-      <w:r>
-        <w:rPr>
-          <w:sz w:val="28"/>
-          <w:szCs w:val="28"/>
-        </w:rPr>
-        <w:t xml:space="preserve">Por otro </w:t>
-      </w:r>
-      <w:proofErr w:type="gramStart"/>
-      <w:r>
-        <w:rPr>
-          <w:sz w:val="28"/>
-          <w:szCs w:val="28"/>
-        </w:rPr>
-        <w:t>lado</w:t>
-      </w:r>
-      <w:proofErr w:type="gramEnd"/>
-      <w:r>
-        <w:rPr>
-          <w:sz w:val="28"/>
-          <w:szCs w:val="28"/>
-        </w:rPr>
-        <w:t xml:space="preserve"> se puede borrar todos los elementos almacenados lo que realizará la petición DELETE -&gt; /</w:t>
-      </w:r>
-      <w:proofErr w:type="spellStart"/>
-      <w:r>
-        <w:rPr>
-          <w:sz w:val="28"/>
-          <w:szCs w:val="28"/>
-        </w:rPr>
-        <w:t>topsecret_split</w:t>
-      </w:r>
-      <w:proofErr w:type="spellEnd"/>
-      <w:r>
-        <w:rPr>
-          <w:sz w:val="28"/>
-          <w:szCs w:val="28"/>
-        </w:rPr>
-        <w:t>/ que borrará toda la lista de transmisiones emitidas por la nave que recibieron los satélites.</w:t>
-      </w:r>
-    </w:p>
-    <w:p>
-      <w:pPr>
-        <w:rPr>
-          <w:sz w:val="28"/>
-          <w:szCs w:val="28"/>
-        </w:rPr>
-      </w:pPr>
-      <w:r>
-        <w:rPr>
-          <w:sz w:val="28"/>
-          <w:szCs w:val="28"/>
-        </w:rPr>
-        <w:t>Y por último ENVIAR CONSULTA consumirá el pedido GET -&gt; /</w:t>
-      </w:r>
-      <w:proofErr w:type="spellStart"/>
-      <w:r>
-        <w:rPr>
-          <w:sz w:val="28"/>
-          <w:szCs w:val="28"/>
-        </w:rPr>
-        <w:t>topsecret_spit</w:t>
-      </w:r>
-      <w:proofErr w:type="spellEnd"/>
-      <w:r>
-        <w:rPr>
-          <w:sz w:val="28"/>
-          <w:szCs w:val="28"/>
-        </w:rPr>
-        <w:t>/ que devolvería los siguientes resultados:</w:t>
-      </w:r>
-    </w:p>
-    <w:p>
-      <w:pPr>
-        <w:rPr>
-          <w:sz w:val="28"/>
-          <w:szCs w:val="28"/>
-        </w:rPr>
-      </w:pPr>
-      <w:r>
-        <w:rPr>
-          <w:noProof/>
-        </w:rPr>
         <w:drawing>
           <wp:inline distT="0" distB="0" distL="0" distR="0" wp14:anchorId="7F67C941" wp14:editId="11A47571">
             <wp:extent cx="5612130" cy="2645410"/>
@@ -4197,39 +3565,7 @@
           <w:sz w:val="28"/>
           <w:szCs w:val="28"/>
         </w:rPr>
-        <w:t xml:space="preserve">Al </w:t>
-      </w:r>
-      <w:proofErr w:type="spellStart"/>
-      <w:r>
-        <w:rPr>
-          <w:sz w:val="28"/>
-          <w:szCs w:val="28"/>
-        </w:rPr>
-        <w:t>clickear</w:t>
-      </w:r>
-      <w:proofErr w:type="spellEnd"/>
-      <w:r>
-        <w:rPr>
-          <w:sz w:val="28"/>
-          <w:szCs w:val="28"/>
-        </w:rPr>
-        <w:t xml:space="preserve"> se llena debajo la siguiente leyenda en caso de salir por </w:t>
-      </w:r>
-      <w:proofErr w:type="gramStart"/>
-      <w:r>
-        <w:rPr>
-          <w:sz w:val="28"/>
-          <w:szCs w:val="28"/>
-        </w:rPr>
-        <w:t>excepción</w:t>
-      </w:r>
-      <w:proofErr w:type="gramEnd"/>
-      <w:r>
-        <w:rPr>
-          <w:sz w:val="28"/>
-          <w:szCs w:val="28"/>
-        </w:rPr>
-        <w:t xml:space="preserve"> pero en el caso de que sea correcta sale lo siguiente:</w:t>
+        <w:t>Al clickear se llena debajo la siguiente leyenda en caso de salir por excepción pero en el caso de que sea correcta sale lo siguiente:</w:t>
       </w:r>
     </w:p>
     <w:p>
@@ -4300,24 +3636,7 @@
           <w:sz w:val="28"/>
           <w:szCs w:val="28"/>
         </w:rPr>
-        <w:lastRenderedPageBreak/>
-        <w:t xml:space="preserve">Todo esto es lo que se necesita saber para manejar el cliente </w:t>
-      </w:r>
-      <w:proofErr w:type="spellStart"/>
-      <w:r>
-        <w:rPr>
-          <w:sz w:val="28"/>
-          <w:szCs w:val="28"/>
-        </w:rPr>
-        <w:t>front</w:t>
-      </w:r>
-      <w:proofErr w:type="spellEnd"/>
-      <w:r>
-        <w:rPr>
-          <w:sz w:val="28"/>
-          <w:szCs w:val="28"/>
-        </w:rPr>
-        <w:t>.</w:t>
+        <w:t>Todo esto es lo que se necesita saber para manejar el cliente front.</w:t>
       </w:r>
     </w:p>
     <w:p>
@@ -4398,6 +3717,7 @@
         <w:docPartUnique/>
       </w:docPartObj>
     </w:sdtPr>
+    <w:sdtEndPr/>
     <w:sdtContent>
       <w:p>
         <w:pPr>
@@ -4560,6 +3880,92 @@
     </w:lvl>
   </w:abstractNum>
   <w:abstractNum w:abstractNumId="1" w15:restartNumberingAfterBreak="0">
+    <w:nsid w:val="28E80A49"/>
+    <w:multiLevelType w:val="hybridMultilevel"/>
+    <w:tmpl w:val="6C6CD2A8"/>
+    <w:lvl w:ilvl="0" w:tplc="080A000F">
+      <w:start w:val="1"/>
+      <w:numFmt w:val="decimal"/>
+      <w:lvlText w:val="%1."/>
+      <w:lvlJc w:val="left"/>
+      <w:pPr>
+        <w:ind w:left="720" w:hanging="360"/>
+      </w:pPr>
+    </w:lvl>
+    <w:lvl w:ilvl="1" w:tplc="080A0019">
+      <w:start w:val="1"/>
+      <w:numFmt w:val="lowerLetter"/>
+      <w:lvlText w:val="%2."/>
+      <w:lvlJc w:val="left"/>
+      <w:pPr>
+        <w:ind w:left="1440" w:hanging="360"/>
+      </w:pPr>
+    </w:lvl>
+    <w:lvl w:ilvl="2" w:tplc="080A001B" w:tentative="1">
+      <w:start w:val="1"/>
+      <w:numFmt w:val="lowerRoman"/>
+      <w:lvlText w:val="%3."/>
+      <w:lvlJc w:val="right"/>
+      <w:pPr>
+        <w:ind w:left="2160" w:hanging="180"/>
+      </w:pPr>
+    </w:lvl>
+    <w:lvl w:ilvl="3" w:tplc="080A000F" w:tentative="1">
+      <w:start w:val="1"/>
+      <w:numFmt w:val="decimal"/>
+      <w:lvlText w:val="%4."/>
+      <w:lvlJc w:val="left"/>
+      <w:pPr>
+        <w:ind w:left="2880" w:hanging="360"/>
+      </w:pPr>
+    </w:lvl>
+    <w:lvl w:ilvl="4" w:tplc="080A0019" w:tentative="1">
+      <w:start w:val="1"/>
+      <w:numFmt w:val="lowerLetter"/>
+      <w:lvlText w:val="%5."/>
+      <w:lvlJc w:val="left"/>
+      <w:pPr>
+        <w:ind w:left="3600" w:hanging="360"/>
+      </w:pPr>
+    </w:lvl>
+    <w:lvl w:ilvl="5" w:tplc="080A001B" w:tentative="1">
+      <w:start w:val="1"/>
+      <w:numFmt w:val="lowerRoman"/>
+      <w:lvlText w:val="%6."/>
+      <w:lvlJc w:val="right"/>
+      <w:pPr>
+        <w:ind w:left="4320" w:hanging="180"/>
+      </w:pPr>
+    </w:lvl>
+    <w:lvl w:ilvl="6" w:tplc="080A000F" w:tentative="1">
+      <w:start w:val="1"/>
+      <w:numFmt w:val="decimal"/>
+      <w:lvlText w:val="%7."/>
+      <w:lvlJc w:val="left"/>
+      <w:pPr>
+        <w:ind w:left="5040" w:hanging="360"/>
+      </w:pPr>
+    </w:lvl>
+    <w:lvl w:ilvl="7" w:tplc="080A0019" w:tentative="1">
+      <w:start w:val="1"/>
+      <w:numFmt w:val="lowerLetter"/>
+      <w:lvlText w:val="%8."/>
+      <w:lvlJc w:val="left"/>
+      <w:pPr>
+        <w:ind w:left="5760" w:hanging="360"/>
+      </w:pPr>
+    </w:lvl>
+    <w:lvl w:ilvl="8" w:tplc="080A001B" w:tentative="1">
+      <w:start w:val="1"/>
+      <w:numFmt w:val="lowerRoman"/>
+      <w:lvlText w:val="%9."/>
+      <w:lvlJc w:val="right"/>
+      <w:pPr>
+        <w:ind w:left="6480" w:hanging="180"/>
+      </w:pPr>
+    </w:lvl>
+  </w:abstractNum>
+  <w:abstractNum w:abstractNumId="2" w15:restartNumberingAfterBreak="0">
     <w:nsid w:val="2EBB7BF3"/>
     <w:multiLevelType w:val="hybridMultilevel"/>
     <w:tmpl w:val="CE7ACF70"/>
@@ -4645,7 +4051,7 @@
       </w:pPr>
     </w:lvl>
   </w:abstractNum>
-  <w:abstractNum w:abstractNumId="2" w15:restartNumberingAfterBreak="0">
+  <w:abstractNum w:abstractNumId="3" w15:restartNumberingAfterBreak="0">
     <w:nsid w:val="5A136258"/>
     <w:multiLevelType w:val="hybridMultilevel"/>
     <w:tmpl w:val="257C7C6E"/>
@@ -4731,7 +4137,7 @@
       </w:pPr>
     </w:lvl>
   </w:abstractNum>
-  <w:abstractNum w:abstractNumId="3" w15:restartNumberingAfterBreak="0">
+  <w:abstractNum w:abstractNumId="4" w15:restartNumberingAfterBreak="0">
     <w:nsid w:val="72225990"/>
     <w:multiLevelType w:val="hybridMultilevel"/>
     <w:tmpl w:val="60ECCFEE"/>
@@ -4845,15 +4251,18 @@
     </w:lvl>
   </w:abstractNum>
   <w:num w:numId="1">
-    <w:abstractNumId w:val="2"/>
+    <w:abstractNumId w:val="3"/>
   </w:num>
   <w:num w:numId="2">
-    <w:abstractNumId w:val="3"/>
+    <w:abstractNumId w:val="4"/>
   </w:num>
   <w:num w:numId="3">
     <w:abstractNumId w:val="0"/>
   </w:num>
   <w:num w:numId="4">
+    <w:abstractNumId w:val="2"/>
+  </w:num>
+  <w:num w:numId="5">
     <w:abstractNumId w:val="1"/>
   </w:num>
 </w:numbering>

</xml_diff>

<commit_message>
agrego nuevos comentarios a la documentación respecto al proxy
</commit_message>
<xml_diff>
--- a/documentación/DOCUMENTACIÓN DEL PROYECTO QUASAR.docx
+++ b/documentación/DOCUMENTACIÓN DEL PROYECTO QUASAR.docx
@@ -868,6 +868,83 @@
     </w:p>
     <w:p>
       <w:pPr>
+        <w:pStyle w:val="Prrafodelista"/>
+        <w:numPr>
+          <w:ilvl w:val="0"/>
+          <w:numId w:val="4"/>
+        </w:numPr>
+        <w:rPr>
+          <w:sz w:val="28"/>
+          <w:szCs w:val="28"/>
+        </w:rPr>
+      </w:pPr>
+      <w:r>
+        <w:rPr>
+          <w:sz w:val="28"/>
+          <w:szCs w:val="28"/>
+        </w:rPr>
+        <w:t>Configuración del proxy</w:t>
+      </w:r>
+      <w:r>
+        <w:rPr>
+          <w:sz w:val="28"/>
+          <w:szCs w:val="28"/>
+        </w:rPr>
+        <w:tab/>
+      </w:r>
+      <w:r>
+        <w:rPr>
+          <w:sz w:val="28"/>
+          <w:szCs w:val="28"/>
+        </w:rPr>
+        <w:tab/>
+      </w:r>
+      <w:r>
+        <w:rPr>
+          <w:sz w:val="28"/>
+          <w:szCs w:val="28"/>
+        </w:rPr>
+        <w:tab/>
+      </w:r>
+      <w:r>
+        <w:rPr>
+          <w:sz w:val="28"/>
+          <w:szCs w:val="28"/>
+        </w:rPr>
+        <w:tab/>
+      </w:r>
+      <w:r>
+        <w:rPr>
+          <w:sz w:val="28"/>
+          <w:szCs w:val="28"/>
+        </w:rPr>
+        <w:tab/>
+      </w:r>
+      <w:r>
+        <w:rPr>
+          <w:sz w:val="28"/>
+          <w:szCs w:val="28"/>
+        </w:rPr>
+        <w:tab/>
+      </w:r>
+      <w:r>
+        <w:rPr>
+          <w:sz w:val="28"/>
+          <w:szCs w:val="28"/>
+        </w:rPr>
+        <w:tab/>
+      </w:r>
+      <w:r>
+        <w:rPr>
+          <w:sz w:val="28"/>
+          <w:szCs w:val="28"/>
+        </w:rPr>
+        <w:tab/>
+        <w:t>12</w:t>
+      </w:r>
+    </w:p>
+    <w:p>
+      <w:pPr>
         <w:rPr>
           <w:sz w:val="28"/>
           <w:szCs w:val="28"/>
@@ -940,7 +1017,6 @@
         <w:rPr>
           <w:sz w:val="28"/>
           <w:szCs w:val="28"/>
-          <w:u w:val="single"/>
         </w:rPr>
       </w:pPr>
       <w:hyperlink r:id="rId7" w:history="1">
@@ -978,9 +1054,24 @@
         <w:rPr>
           <w:sz w:val="28"/>
           <w:szCs w:val="28"/>
+        </w:rPr>
+        <w:t>.</w:t>
+      </w:r>
+    </w:p>
+    <w:p>
+      <w:pPr>
+        <w:rPr>
+          <w:sz w:val="28"/>
+          <w:szCs w:val="28"/>
           <w:u w:val="single"/>
         </w:rPr>
-        <w:t>.</w:t>
+      </w:pPr>
+      <w:r>
+        <w:rPr>
+          <w:sz w:val="28"/>
+          <w:szCs w:val="28"/>
+        </w:rPr>
+        <w:t>En cualquier caso, se puede probar de forma local al ejecutarla con Eclipse y se publicará en el host : LOCALHOST y el puerto: 8080</w:t>
       </w:r>
     </w:p>
     <w:p>
@@ -1065,6 +1156,7 @@
           <w:sz w:val="28"/>
           <w:szCs w:val="28"/>
         </w:rPr>
+        <w:lastRenderedPageBreak/>
         <w:t xml:space="preserve">Devuelve </w:t>
       </w:r>
       <w:r>
@@ -1115,15 +1207,7 @@
           <w:sz w:val="28"/>
           <w:szCs w:val="28"/>
         </w:rPr>
-        <w:t xml:space="preserve">, recomendado probar este </w:t>
-      </w:r>
-      <w:r>
-        <w:rPr>
-          <w:sz w:val="28"/>
-          <w:szCs w:val="28"/>
-        </w:rPr>
-        <w:lastRenderedPageBreak/>
-        <w:t>primero para corroborar que esté levantado y que se conozca la URL a donde tiene que enviarse los datos de la petición.</w:t>
+        <w:t>, recomendado probar este primero para corroborar que esté levantado y que se conozca la URL a donde tiene que enviarse los datos de la petición.</w:t>
       </w:r>
     </w:p>
     <w:p>
@@ -1472,7 +1556,15 @@
           <w:sz w:val="28"/>
           <w:szCs w:val="28"/>
         </w:rPr>
-        <w:t>sigan habiendo palabras desafadas o bien, en la misma posición del mensaje hay diferentes palabras originando una excepción que no se pueda obtener el mensaje original</w:t>
+        <w:t xml:space="preserve">sigan habiendo palabras desafadas o bien, en la misma posición del mensaje hay </w:t>
+      </w:r>
+      <w:r>
+        <w:rPr>
+          <w:sz w:val="28"/>
+          <w:szCs w:val="28"/>
+        </w:rPr>
+        <w:lastRenderedPageBreak/>
+        <w:t>diferentes palabras originando una excepción que no se pueda obtener el mensaje original</w:t>
       </w:r>
     </w:p>
     <w:p>
@@ -1492,7 +1584,6 @@
           <w:sz w:val="28"/>
           <w:szCs w:val="28"/>
         </w:rPr>
-        <w:lastRenderedPageBreak/>
         <w:t>Distance: Utilizando triangulación, con los datos de las distancias hacia los satélites y las posiciones de la misma, se obtendrá las coordenadas de los cuales para las 3 distnacias y coordendas, exista 1 punto en común entre los 3 que sería la posición de la nave. Sin embargo en caso de que no se logre dicho punto en común entonces devuelve una excepción.</w:t>
       </w:r>
     </w:p>
@@ -1778,6 +1869,7 @@
           <w:sz w:val="28"/>
           <w:szCs w:val="28"/>
         </w:rPr>
+        <w:lastRenderedPageBreak/>
         <w:t>Por otra parte se creó un cliente FRONT en angular 8 del cual consumirá los servicios de la APIREST y se tendrá el siguiente instructivo</w:t>
       </w:r>
     </w:p>
@@ -1793,7 +1885,6 @@
           <w:sz w:val="40"/>
           <w:szCs w:val="40"/>
         </w:rPr>
-        <w:lastRenderedPageBreak/>
         <w:t>DATOS INICIALES</w:t>
       </w:r>
     </w:p>
@@ -2085,6 +2176,7 @@
           <w:sz w:val="40"/>
           <w:szCs w:val="40"/>
         </w:rPr>
+        <w:lastRenderedPageBreak/>
         <w:t>GUÍA DE USO DEL FRONT.</w:t>
       </w:r>
     </w:p>
@@ -2115,7 +2207,6 @@
           <w:sz w:val="28"/>
           <w:szCs w:val="28"/>
         </w:rPr>
-        <w:lastRenderedPageBreak/>
         <w:t>/front/frontQuasar:</w:t>
       </w:r>
     </w:p>
@@ -2779,22 +2870,29 @@
           <w:sz w:val="28"/>
           <w:szCs w:val="28"/>
         </w:rPr>
-        <w:t>Por otro lado, se puede cargar en Distancia un valor alfanumérico pero generará un error desde la parte de la API que se mostrará debajo de la tabla y los botones de BORRAR y CONSULTAR y por último los nombres de los satélites deben matchear si o si con los satélites existentes en la API, la cual se podrá ver en la siguiente pantalla.</w:t>
-      </w:r>
-    </w:p>
-    <w:p>
-      <w:pPr>
-        <w:rPr>
-          <w:sz w:val="28"/>
-          <w:szCs w:val="28"/>
-        </w:rPr>
-      </w:pPr>
+        <w:t xml:space="preserve">Por otro lado, se puede cargar en Distancia un valor alfanumérico pero generará un error desde la parte de la API que se mostrará debajo de la tabla </w:t>
+      </w:r>
       <w:r>
         <w:rPr>
           <w:sz w:val="28"/>
           <w:szCs w:val="28"/>
         </w:rPr>
         <w:lastRenderedPageBreak/>
+        <w:t>y los botones de BORRAR y CONSULTAR y por último los nombres de los satélites deben matchear si o si con los satélites existentes en la API, la cual se podrá ver en la siguiente pantalla.</w:t>
+      </w:r>
+    </w:p>
+    <w:p>
+      <w:pPr>
+        <w:rPr>
+          <w:sz w:val="28"/>
+          <w:szCs w:val="28"/>
+        </w:rPr>
+      </w:pPr>
+      <w:r>
+        <w:rPr>
+          <w:sz w:val="28"/>
+          <w:szCs w:val="28"/>
+        </w:rPr>
         <w:t>Esta interfaz devolverá la información de la siguiente manera.</w:t>
       </w:r>
     </w:p>
@@ -2951,6 +3049,7 @@
         <w:rPr>
           <w:noProof/>
         </w:rPr>
+        <w:lastRenderedPageBreak/>
         <w:drawing>
           <wp:inline distT="0" distB="0" distL="0" distR="0" wp14:anchorId="7A4E753C" wp14:editId="361E7165">
             <wp:extent cx="5612130" cy="1106805"/>
@@ -3008,7 +3107,6 @@
           <w:sz w:val="40"/>
           <w:szCs w:val="40"/>
         </w:rPr>
-        <w:lastRenderedPageBreak/>
         <w:t>SERVICIO 2</w:t>
       </w:r>
     </w:p>
@@ -3125,6 +3223,7 @@
         <w:rPr>
           <w:noProof/>
         </w:rPr>
+        <w:lastRenderedPageBreak/>
         <w:drawing>
           <wp:inline distT="0" distB="0" distL="0" distR="0" wp14:anchorId="17E51116" wp14:editId="461FFD31">
             <wp:extent cx="5612130" cy="2026920"/>
@@ -3197,7 +3296,6 @@
           <w:sz w:val="28"/>
           <w:szCs w:val="28"/>
         </w:rPr>
-        <w:lastRenderedPageBreak/>
         <w:t xml:space="preserve">Este servicio envia la petición </w:t>
       </w:r>
     </w:p>
@@ -3471,6 +3569,7 @@
           <w:sz w:val="28"/>
           <w:szCs w:val="28"/>
         </w:rPr>
+        <w:lastRenderedPageBreak/>
         <w:t>Para cargar un nuevo registro de transmisión, el nombre SI O SI debe existir entre los satélites ya existentes. La distancia y el mensaje se cargaran a continuación una vez que dicho campo del nombre se valide.</w:t>
       </w:r>
     </w:p>
@@ -3515,7 +3614,6 @@
         <w:rPr>
           <w:noProof/>
         </w:rPr>
-        <w:lastRenderedPageBreak/>
         <w:drawing>
           <wp:inline distT="0" distB="0" distL="0" distR="0" wp14:anchorId="7F67C941" wp14:editId="11A47571">
             <wp:extent cx="5612130" cy="2645410"/>
@@ -3636,6 +3734,7 @@
           <w:sz w:val="28"/>
           <w:szCs w:val="28"/>
         </w:rPr>
+        <w:lastRenderedPageBreak/>
         <w:t>Todo esto es lo que se necesita saber para manejar el cliente front.</w:t>
       </w:r>
     </w:p>
@@ -3646,33 +3745,481 @@
         </w:rPr>
       </w:pPr>
     </w:p>
+    <w:p/>
+    <w:p>
+      <w:pPr>
+        <w:rPr>
+          <w:sz w:val="40"/>
+          <w:szCs w:val="40"/>
+        </w:rPr>
+      </w:pPr>
+      <w:r>
+        <w:rPr>
+          <w:sz w:val="40"/>
+          <w:szCs w:val="40"/>
+        </w:rPr>
+        <w:t>CONFIGURACIÓN</w:t>
+      </w:r>
+      <w:r>
+        <w:rPr>
+          <w:sz w:val="40"/>
+          <w:szCs w:val="40"/>
+        </w:rPr>
+        <w:t xml:space="preserve"> DEL PROXY</w:t>
+      </w:r>
+    </w:p>
+    <w:p>
+      <w:pPr>
+        <w:rPr>
+          <w:sz w:val="28"/>
+          <w:szCs w:val="28"/>
+        </w:rPr>
+      </w:pPr>
+      <w:r>
+        <w:rPr>
+          <w:sz w:val="28"/>
+          <w:szCs w:val="28"/>
+        </w:rPr>
+        <w:t>En caso de ser necesario para que el proxy del Front apunte a una API levantada de forma local en Localhost:8080 se deberá hacer los siguientes cambios como figurarán a continuación:</w:t>
+      </w:r>
+    </w:p>
+    <w:p>
+      <w:pPr>
+        <w:rPr>
+          <w:sz w:val="28"/>
+          <w:szCs w:val="28"/>
+        </w:rPr>
+      </w:pPr>
+      <w:r>
+        <w:rPr>
+          <w:sz w:val="28"/>
+          <w:szCs w:val="28"/>
+        </w:rPr>
+        <w:t>Dentro del proyecto FRONT figura el archivo porxy.conf.json que tendrá el siguiente formato de configuración de proxy</w:t>
+      </w:r>
+    </w:p>
+    <w:p>
+      <w:pPr>
+        <w:shd w:val="clear" w:color="auto" w:fill="011627"/>
+        <w:spacing w:after="0" w:line="285" w:lineRule="atLeast"/>
+        <w:rPr>
+          <w:rFonts w:ascii="Consolas" w:eastAsia="Times New Roman" w:hAnsi="Consolas" w:cs="Times New Roman"/>
+          <w:color w:val="D6DEEB"/>
+          <w:sz w:val="28"/>
+          <w:szCs w:val="28"/>
+          <w:lang w:eastAsia="es-MX"/>
+        </w:rPr>
+      </w:pPr>
+      <w:r>
+        <w:rPr>
+          <w:rFonts w:ascii="Consolas" w:eastAsia="Times New Roman" w:hAnsi="Consolas" w:cs="Times New Roman"/>
+          <w:color w:val="D6DEEB"/>
+          <w:sz w:val="28"/>
+          <w:szCs w:val="28"/>
+          <w:lang w:eastAsia="es-MX"/>
+        </w:rPr>
+        <w:t>    </w:t>
+      </w:r>
+      <w:r>
+        <w:rPr>
+          <w:rFonts w:ascii="Consolas" w:eastAsia="Times New Roman" w:hAnsi="Consolas" w:cs="Times New Roman"/>
+          <w:color w:val="7FDBCA"/>
+          <w:sz w:val="28"/>
+          <w:szCs w:val="28"/>
+          <w:lang w:eastAsia="es-MX"/>
+        </w:rPr>
+        <w:t>"/coordenadas/"</w:t>
+      </w:r>
+      <w:r>
+        <w:rPr>
+          <w:rFonts w:ascii="Consolas" w:eastAsia="Times New Roman" w:hAnsi="Consolas" w:cs="Times New Roman"/>
+          <w:color w:val="D6DEEB"/>
+          <w:sz w:val="28"/>
+          <w:szCs w:val="28"/>
+          <w:lang w:eastAsia="es-MX"/>
+        </w:rPr>
+        <w:t>:{</w:t>
+      </w:r>
+    </w:p>
+    <w:p>
+      <w:pPr>
+        <w:shd w:val="clear" w:color="auto" w:fill="011627"/>
+        <w:spacing w:after="0" w:line="285" w:lineRule="atLeast"/>
+        <w:rPr>
+          <w:rFonts w:ascii="Consolas" w:eastAsia="Times New Roman" w:hAnsi="Consolas" w:cs="Times New Roman"/>
+          <w:color w:val="D6DEEB"/>
+          <w:sz w:val="28"/>
+          <w:szCs w:val="28"/>
+          <w:lang w:eastAsia="es-MX"/>
+        </w:rPr>
+      </w:pPr>
+      <w:r>
+        <w:rPr>
+          <w:rFonts w:ascii="Consolas" w:eastAsia="Times New Roman" w:hAnsi="Consolas" w:cs="Times New Roman"/>
+          <w:color w:val="D6DEEB"/>
+          <w:sz w:val="28"/>
+          <w:szCs w:val="28"/>
+          <w:lang w:eastAsia="es-MX"/>
+        </w:rPr>
+        <w:t>        </w:t>
+      </w:r>
+      <w:r>
+        <w:rPr>
+          <w:rFonts w:ascii="Consolas" w:eastAsia="Times New Roman" w:hAnsi="Consolas" w:cs="Times New Roman"/>
+          <w:color w:val="7FDBCA"/>
+          <w:sz w:val="28"/>
+          <w:szCs w:val="28"/>
+          <w:lang w:eastAsia="es-MX"/>
+        </w:rPr>
+        <w:t>"target"</w:t>
+      </w:r>
+      <w:r>
+        <w:rPr>
+          <w:rFonts w:ascii="Consolas" w:eastAsia="Times New Roman" w:hAnsi="Consolas" w:cs="Times New Roman"/>
+          <w:color w:val="D6DEEB"/>
+          <w:sz w:val="28"/>
+          <w:szCs w:val="28"/>
+          <w:lang w:eastAsia="es-MX"/>
+        </w:rPr>
+        <w:t>:</w:t>
+      </w:r>
+      <w:r>
+        <w:rPr>
+          <w:rFonts w:ascii="Consolas" w:eastAsia="Times New Roman" w:hAnsi="Consolas" w:cs="Times New Roman"/>
+          <w:color w:val="D9F5DD"/>
+          <w:sz w:val="28"/>
+          <w:szCs w:val="28"/>
+          <w:lang w:eastAsia="es-MX"/>
+        </w:rPr>
+        <w:t>"</w:t>
+      </w:r>
+      <w:r>
+        <w:rPr>
+          <w:rFonts w:ascii="Consolas" w:eastAsia="Times New Roman" w:hAnsi="Consolas" w:cs="Times New Roman"/>
+          <w:color w:val="C789D6"/>
+          <w:sz w:val="28"/>
+          <w:szCs w:val="28"/>
+          <w:lang w:eastAsia="es-MX"/>
+        </w:rPr>
+        <w:t>https://operacionfuegodequasarml.herokuapp.com</w:t>
+      </w:r>
+      <w:r>
+        <w:rPr>
+          <w:rFonts w:ascii="Consolas" w:eastAsia="Times New Roman" w:hAnsi="Consolas" w:cs="Times New Roman"/>
+          <w:color w:val="D9F5DD"/>
+          <w:sz w:val="28"/>
+          <w:szCs w:val="28"/>
+          <w:lang w:eastAsia="es-MX"/>
+        </w:rPr>
+        <w:t>"</w:t>
+      </w:r>
+      <w:r>
+        <w:rPr>
+          <w:rFonts w:ascii="Consolas" w:eastAsia="Times New Roman" w:hAnsi="Consolas" w:cs="Times New Roman"/>
+          <w:color w:val="D6DEEB"/>
+          <w:sz w:val="28"/>
+          <w:szCs w:val="28"/>
+          <w:lang w:eastAsia="es-MX"/>
+        </w:rPr>
+        <w:t>,</w:t>
+      </w:r>
+    </w:p>
+    <w:p>
+      <w:pPr>
+        <w:shd w:val="clear" w:color="auto" w:fill="011627"/>
+        <w:spacing w:after="0" w:line="285" w:lineRule="atLeast"/>
+        <w:rPr>
+          <w:rFonts w:ascii="Consolas" w:eastAsia="Times New Roman" w:hAnsi="Consolas" w:cs="Times New Roman"/>
+          <w:color w:val="D6DEEB"/>
+          <w:sz w:val="28"/>
+          <w:szCs w:val="28"/>
+          <w:lang w:eastAsia="es-MX"/>
+        </w:rPr>
+      </w:pPr>
+      <w:r>
+        <w:rPr>
+          <w:rFonts w:ascii="Consolas" w:eastAsia="Times New Roman" w:hAnsi="Consolas" w:cs="Times New Roman"/>
+          <w:color w:val="D6DEEB"/>
+          <w:sz w:val="28"/>
+          <w:szCs w:val="28"/>
+          <w:lang w:eastAsia="es-MX"/>
+        </w:rPr>
+        <w:t>        </w:t>
+      </w:r>
+      <w:r>
+        <w:rPr>
+          <w:rFonts w:ascii="Consolas" w:eastAsia="Times New Roman" w:hAnsi="Consolas" w:cs="Times New Roman"/>
+          <w:color w:val="7FDBCA"/>
+          <w:sz w:val="28"/>
+          <w:szCs w:val="28"/>
+          <w:lang w:eastAsia="es-MX"/>
+        </w:rPr>
+        <w:t>"secure"</w:t>
+      </w:r>
+      <w:r>
+        <w:rPr>
+          <w:rFonts w:ascii="Consolas" w:eastAsia="Times New Roman" w:hAnsi="Consolas" w:cs="Times New Roman"/>
+          <w:color w:val="D6DEEB"/>
+          <w:sz w:val="28"/>
+          <w:szCs w:val="28"/>
+          <w:lang w:eastAsia="es-MX"/>
+        </w:rPr>
+        <w:t>:</w:t>
+      </w:r>
+      <w:r>
+        <w:rPr>
+          <w:rFonts w:ascii="Consolas" w:eastAsia="Times New Roman" w:hAnsi="Consolas" w:cs="Times New Roman"/>
+          <w:color w:val="FF5874"/>
+          <w:sz w:val="28"/>
+          <w:szCs w:val="28"/>
+          <w:lang w:eastAsia="es-MX"/>
+        </w:rPr>
+        <w:t>false</w:t>
+      </w:r>
+      <w:r>
+        <w:rPr>
+          <w:rFonts w:ascii="Consolas" w:eastAsia="Times New Roman" w:hAnsi="Consolas" w:cs="Times New Roman"/>
+          <w:color w:val="D6DEEB"/>
+          <w:sz w:val="28"/>
+          <w:szCs w:val="28"/>
+          <w:lang w:eastAsia="es-MX"/>
+        </w:rPr>
+        <w:t>,</w:t>
+      </w:r>
+    </w:p>
+    <w:p>
+      <w:pPr>
+        <w:shd w:val="clear" w:color="auto" w:fill="011627"/>
+        <w:spacing w:after="0" w:line="285" w:lineRule="atLeast"/>
+        <w:rPr>
+          <w:rFonts w:ascii="Consolas" w:eastAsia="Times New Roman" w:hAnsi="Consolas" w:cs="Times New Roman"/>
+          <w:color w:val="D6DEEB"/>
+          <w:sz w:val="28"/>
+          <w:szCs w:val="28"/>
+          <w:lang w:eastAsia="es-MX"/>
+        </w:rPr>
+      </w:pPr>
+      <w:r>
+        <w:rPr>
+          <w:rFonts w:ascii="Consolas" w:eastAsia="Times New Roman" w:hAnsi="Consolas" w:cs="Times New Roman"/>
+          <w:color w:val="D6DEEB"/>
+          <w:sz w:val="28"/>
+          <w:szCs w:val="28"/>
+          <w:lang w:eastAsia="es-MX"/>
+        </w:rPr>
+        <w:t>        </w:t>
+      </w:r>
+      <w:r>
+        <w:rPr>
+          <w:rFonts w:ascii="Consolas" w:eastAsia="Times New Roman" w:hAnsi="Consolas" w:cs="Times New Roman"/>
+          <w:color w:val="7FDBCA"/>
+          <w:sz w:val="28"/>
+          <w:szCs w:val="28"/>
+          <w:lang w:eastAsia="es-MX"/>
+        </w:rPr>
+        <w:t>"changeOrigin"</w:t>
+      </w:r>
+      <w:r>
+        <w:rPr>
+          <w:rFonts w:ascii="Consolas" w:eastAsia="Times New Roman" w:hAnsi="Consolas" w:cs="Times New Roman"/>
+          <w:color w:val="D6DEEB"/>
+          <w:sz w:val="28"/>
+          <w:szCs w:val="28"/>
+          <w:lang w:eastAsia="es-MX"/>
+        </w:rPr>
+        <w:t>:</w:t>
+      </w:r>
+      <w:r>
+        <w:rPr>
+          <w:rFonts w:ascii="Consolas" w:eastAsia="Times New Roman" w:hAnsi="Consolas" w:cs="Times New Roman"/>
+          <w:color w:val="FF5874"/>
+          <w:sz w:val="28"/>
+          <w:szCs w:val="28"/>
+          <w:lang w:eastAsia="es-MX"/>
+        </w:rPr>
+        <w:t>true</w:t>
+      </w:r>
+      <w:r>
+        <w:rPr>
+          <w:rFonts w:ascii="Consolas" w:eastAsia="Times New Roman" w:hAnsi="Consolas" w:cs="Times New Roman"/>
+          <w:color w:val="D6DEEB"/>
+          <w:sz w:val="28"/>
+          <w:szCs w:val="28"/>
+          <w:lang w:eastAsia="es-MX"/>
+        </w:rPr>
+        <w:t>,</w:t>
+      </w:r>
+    </w:p>
+    <w:p>
+      <w:pPr>
+        <w:shd w:val="clear" w:color="auto" w:fill="011627"/>
+        <w:spacing w:after="0" w:line="285" w:lineRule="atLeast"/>
+        <w:rPr>
+          <w:rFonts w:ascii="Consolas" w:eastAsia="Times New Roman" w:hAnsi="Consolas" w:cs="Times New Roman"/>
+          <w:color w:val="D6DEEB"/>
+          <w:sz w:val="28"/>
+          <w:szCs w:val="28"/>
+          <w:lang w:eastAsia="es-MX"/>
+        </w:rPr>
+      </w:pPr>
+      <w:r>
+        <w:rPr>
+          <w:rFonts w:ascii="Consolas" w:eastAsia="Times New Roman" w:hAnsi="Consolas" w:cs="Times New Roman"/>
+          <w:color w:val="D6DEEB"/>
+          <w:sz w:val="28"/>
+          <w:szCs w:val="28"/>
+          <w:lang w:eastAsia="es-MX"/>
+        </w:rPr>
+        <w:t>        </w:t>
+      </w:r>
+      <w:r>
+        <w:rPr>
+          <w:rFonts w:ascii="Consolas" w:eastAsia="Times New Roman" w:hAnsi="Consolas" w:cs="Times New Roman"/>
+          <w:color w:val="7FDBCA"/>
+          <w:sz w:val="28"/>
+          <w:szCs w:val="28"/>
+          <w:lang w:eastAsia="es-MX"/>
+        </w:rPr>
+        <w:t>"logLevel"</w:t>
+      </w:r>
+      <w:r>
+        <w:rPr>
+          <w:rFonts w:ascii="Consolas" w:eastAsia="Times New Roman" w:hAnsi="Consolas" w:cs="Times New Roman"/>
+          <w:color w:val="D6DEEB"/>
+          <w:sz w:val="28"/>
+          <w:szCs w:val="28"/>
+          <w:lang w:eastAsia="es-MX"/>
+        </w:rPr>
+        <w:t>:</w:t>
+      </w:r>
+      <w:r>
+        <w:rPr>
+          <w:rFonts w:ascii="Consolas" w:eastAsia="Times New Roman" w:hAnsi="Consolas" w:cs="Times New Roman"/>
+          <w:color w:val="D9F5DD"/>
+          <w:sz w:val="28"/>
+          <w:szCs w:val="28"/>
+          <w:lang w:eastAsia="es-MX"/>
+        </w:rPr>
+        <w:t>"</w:t>
+      </w:r>
+      <w:r>
+        <w:rPr>
+          <w:rFonts w:ascii="Consolas" w:eastAsia="Times New Roman" w:hAnsi="Consolas" w:cs="Times New Roman"/>
+          <w:color w:val="C789D6"/>
+          <w:sz w:val="28"/>
+          <w:szCs w:val="28"/>
+          <w:lang w:eastAsia="es-MX"/>
+        </w:rPr>
+        <w:t>debug</w:t>
+      </w:r>
+      <w:r>
+        <w:rPr>
+          <w:rFonts w:ascii="Consolas" w:eastAsia="Times New Roman" w:hAnsi="Consolas" w:cs="Times New Roman"/>
+          <w:color w:val="D9F5DD"/>
+          <w:sz w:val="28"/>
+          <w:szCs w:val="28"/>
+          <w:lang w:eastAsia="es-MX"/>
+        </w:rPr>
+        <w:t>"</w:t>
+      </w:r>
+    </w:p>
+    <w:p>
+      <w:pPr>
+        <w:shd w:val="clear" w:color="auto" w:fill="011627"/>
+        <w:spacing w:after="0" w:line="285" w:lineRule="atLeast"/>
+        <w:rPr>
+          <w:rFonts w:ascii="Consolas" w:eastAsia="Times New Roman" w:hAnsi="Consolas" w:cs="Times New Roman"/>
+          <w:color w:val="D6DEEB"/>
+          <w:sz w:val="28"/>
+          <w:szCs w:val="28"/>
+          <w:lang w:eastAsia="es-MX"/>
+        </w:rPr>
+      </w:pPr>
+      <w:r>
+        <w:rPr>
+          <w:rFonts w:ascii="Consolas" w:eastAsia="Times New Roman" w:hAnsi="Consolas" w:cs="Times New Roman"/>
+          <w:color w:val="D6DEEB"/>
+          <w:sz w:val="28"/>
+          <w:szCs w:val="28"/>
+          <w:lang w:eastAsia="es-MX"/>
+        </w:rPr>
+        <w:t>    },</w:t>
+      </w:r>
+    </w:p>
+    <w:p>
+      <w:pPr>
+        <w:rPr>
+          <w:sz w:val="28"/>
+          <w:szCs w:val="28"/>
+          <w:u w:val="single"/>
+        </w:rPr>
+      </w:pPr>
+    </w:p>
+    <w:p>
+      <w:pPr>
+        <w:rPr>
+          <w:sz w:val="28"/>
+          <w:szCs w:val="28"/>
+        </w:rPr>
+      </w:pPr>
+      <w:r>
+        <w:rPr>
+          <w:sz w:val="28"/>
+          <w:szCs w:val="28"/>
+        </w:rPr>
+        <w:t>Para ello debemos cambiar el TARGET por “</w:t>
+      </w:r>
+      <w:hyperlink r:id="rId21" w:history="1">
+        <w:r>
+          <w:rPr>
+            <w:rStyle w:val="Hipervnculo"/>
+            <w:sz w:val="28"/>
+            <w:szCs w:val="28"/>
+          </w:rPr>
+          <w:t>http://localhost:8080</w:t>
+        </w:r>
+      </w:hyperlink>
+      <w:r>
+        <w:rPr>
+          <w:sz w:val="28"/>
+          <w:szCs w:val="28"/>
+        </w:rPr>
+        <w:t>” y levantar de nuevo la aplicación con NPM START y ya el cliente realizará pedidos a la API levantada de forma local</w:t>
+      </w:r>
+    </w:p>
     <w:p>
       <w:pPr>
         <w:pStyle w:val="Prrafodelista"/>
         <w:ind w:left="1440"/>
+        <w:rPr>
+          <w:sz w:val="28"/>
+          <w:szCs w:val="28"/>
+        </w:rPr>
       </w:pPr>
     </w:p>
     <w:p>
       <w:pPr>
         <w:pStyle w:val="Prrafodelista"/>
         <w:ind w:left="1440"/>
+        <w:rPr>
+          <w:sz w:val="28"/>
+          <w:szCs w:val="28"/>
+        </w:rPr>
       </w:pPr>
     </w:p>
     <w:p>
       <w:pPr>
         <w:pStyle w:val="Prrafodelista"/>
         <w:ind w:left="1440"/>
-      </w:pPr>
-    </w:p>
-    <w:p>
-      <w:pPr>
-        <w:pStyle w:val="Prrafodelista"/>
-        <w:ind w:left="1440"/>
+        <w:rPr>
+          <w:sz w:val="28"/>
+          <w:szCs w:val="28"/>
+        </w:rPr>
       </w:pPr>
     </w:p>
     <w:sectPr>
-      <w:headerReference w:type="default" r:id="rId21"/>
-      <w:footerReference w:type="default" r:id="rId22"/>
+      <w:headerReference w:type="default" r:id="rId22"/>
+      <w:footerReference w:type="default" r:id="rId23"/>
       <w:pgSz w:w="12240" w:h="15840"/>
       <w:pgMar w:top="1417" w:right="1701" w:bottom="1417" w:left="1701" w:header="708" w:footer="708" w:gutter="0"/>
       <w:cols w:space="708"/>

</xml_diff>